<commit_message>
add collisions between 1 and 2
</commit_message>
<xml_diff>
--- a/External Game Document.docx
+++ b/External Game Document.docx
@@ -302,7 +302,7 @@
                                               <pic:cNvPicPr/>
                                             </pic:nvPicPr>
                                             <pic:blipFill>
-                                              <a:blip r:embed="rId12">
+                                              <a:blip r:embed="rId13">
                                                 <a:extLst>
                                                   <a:ext uri="{28A0092B-C50C-407E-A947-70E740481C1C}">
                                                     <a14:useLocalDpi xmlns:a14="http://schemas.microsoft.com/office/drawing/2010/main" val="0"/>
@@ -358,7 +358,7 @@
                         <w:sz w:val="32"/>
                         <w:szCs w:val="32"/>
                       </w:rPr>
-                      <w:t xml:space="preserve">Crowd sourcing code compiling since 1984 </w:t>
+                      <w:t>Crowd sourcing code compiling since 1984</w:t>
                     </w:r>
                   </w:sdtContent>
                 </w:sdt>
@@ -1148,7 +1148,6 @@
           <w:szCs w:val="24"/>
         </w:rPr>
       </w:pPr>
-      <w:bookmarkStart w:id="0" w:name="_GoBack"/>
       <w:r>
         <w:rPr>
           <w:noProof/>
@@ -1171,7 +1170,7 @@
                     <pic:cNvPicPr/>
                   </pic:nvPicPr>
                   <pic:blipFill>
-                    <a:blip r:embed="rId13"/>
+                    <a:blip r:embed="rId14"/>
                     <a:stretch>
                       <a:fillRect/>
                     </a:stretch>
@@ -1191,7 +1190,6 @@
           </wp:inline>
         </w:drawing>
       </w:r>
-      <w:bookmarkEnd w:id="0"/>
     </w:p>
     <w:p>
       <w:pPr>
@@ -1352,14 +1350,12 @@
       <w:pPr>
         <w:pStyle w:val="ListParagraph"/>
         <w:rPr>
-          <w:i/>
-          <w:sz w:val="24"/>
-          <w:szCs w:val="24"/>
-        </w:rPr>
-      </w:pPr>
-      <w:r>
-        <w:rPr>
-          <w:i/>
+          <w:sz w:val="24"/>
+          <w:szCs w:val="24"/>
+        </w:rPr>
+      </w:pPr>
+      <w:r>
+        <w:rPr>
           <w:sz w:val="24"/>
           <w:szCs w:val="24"/>
         </w:rPr>
@@ -1394,76 +1390,27 @@
           <w:sz w:val="24"/>
           <w:szCs w:val="24"/>
         </w:rPr>
-        <w:t>Weapons</w:t>
+        <w:t>Items</w:t>
       </w:r>
     </w:p>
     <w:p>
       <w:pPr>
         <w:pStyle w:val="ListParagraph"/>
         <w:rPr>
-          <w:i/>
-          <w:sz w:val="24"/>
-          <w:szCs w:val="24"/>
-        </w:rPr>
-      </w:pPr>
-      <w:r>
-        <w:rPr>
-          <w:i/>
-          <w:sz w:val="24"/>
-          <w:szCs w:val="24"/>
-        </w:rPr>
-        <w:t>(Describe any weapons available to the user)</w:t>
-      </w:r>
-    </w:p>
-    <w:p>
-      <w:pPr>
-        <w:rPr>
-          <w:b/>
-          <w:sz w:val="24"/>
-          <w:szCs w:val="24"/>
-        </w:rPr>
-      </w:pPr>
-    </w:p>
-    <w:p>
-      <w:pPr>
-        <w:pStyle w:val="ListParagraph"/>
-        <w:numPr>
-          <w:ilvl w:val="0"/>
-          <w:numId w:val="1"/>
-        </w:numPr>
-        <w:rPr>
-          <w:b/>
-          <w:sz w:val="24"/>
-          <w:szCs w:val="24"/>
-        </w:rPr>
-      </w:pPr>
-      <w:r>
-        <w:rPr>
-          <w:b/>
-          <w:sz w:val="24"/>
-          <w:szCs w:val="24"/>
-        </w:rPr>
-        <w:t>Items</w:t>
-      </w:r>
-    </w:p>
-    <w:p>
-      <w:pPr>
-        <w:pStyle w:val="ListParagraph"/>
-        <w:rPr>
-          <w:i/>
-          <w:sz w:val="24"/>
-          <w:szCs w:val="24"/>
-        </w:rPr>
-      </w:pPr>
-      <w:r>
-        <w:rPr>
-          <w:i/>
-          <w:sz w:val="24"/>
-          <w:szCs w:val="24"/>
-        </w:rPr>
-        <w:t>(Describe any in-game items that can help or hinder the user)</w:t>
-      </w:r>
-    </w:p>
+          <w:sz w:val="24"/>
+          <w:szCs w:val="24"/>
+        </w:rPr>
+      </w:pPr>
+      <w:bookmarkStart w:id="0" w:name="_GoBack"/>
+      <w:r>
+        <w:rPr>
+          <w:sz w:val="24"/>
+          <w:szCs w:val="24"/>
+        </w:rPr>
+        <w:t>Player can collect 1’s or 2’s for points</w:t>
+      </w:r>
+    </w:p>
+    <w:bookmarkEnd w:id="0"/>
     <w:p>
       <w:pPr>
         <w:rPr>
@@ -1816,10 +1763,10 @@
       </w:r>
     </w:p>
     <w:sectPr>
-      <w:headerReference w:type="even" r:id="rId14"/>
-      <w:headerReference w:type="default" r:id="rId15"/>
-      <w:footerReference w:type="even" r:id="rId16"/>
-      <w:footerReference w:type="default" r:id="rId17"/>
+      <w:headerReference w:type="even" r:id="rId15"/>
+      <w:headerReference w:type="default" r:id="rId16"/>
+      <w:footerReference w:type="even" r:id="rId17"/>
+      <w:footerReference w:type="default" r:id="rId18"/>
       <w:pgSz w:w="12240" w:h="15840"/>
       <w:pgMar w:top="1440" w:right="1440" w:bottom="1440" w:left="1440" w:header="720" w:footer="720" w:gutter="0"/>
       <w:pgBorders w:offsetFrom="page">
@@ -1920,7 +1867,7 @@
         <w:rFonts w:asciiTheme="majorHAnsi" w:hAnsiTheme="majorHAnsi"/>
         <w:noProof/>
       </w:rPr>
-      <w:t>2</w:t>
+      <w:t>4</w:t>
     </w:r>
     <w:r>
       <w:rPr>
@@ -1995,7 +1942,7 @@
         <w:rFonts w:asciiTheme="majorHAnsi" w:hAnsiTheme="majorHAnsi"/>
         <w:noProof/>
       </w:rPr>
-      <w:t>5</w:t>
+      <w:t>3</w:t>
     </w:r>
     <w:r>
       <w:rPr>
@@ -2779,6 +2726,7 @@
   <w:style w:type="character" w:default="1" w:styleId="DefaultParagraphFont">
     <w:name w:val="Default Paragraph Font"/>
     <w:uiPriority w:val="1"/>
+    <w:semiHidden/>
     <w:unhideWhenUsed/>
   </w:style>
   <w:style w:type="table" w:default="1" w:styleId="TableNormal">
@@ -3205,7 +3153,12 @@
 </file>
 
 <file path=customXml/item2.xml><?xml version="1.0" encoding="utf-8"?>
-<ct:contentTypeSchema xmlns:ct="http://schemas.microsoft.com/office/2006/metadata/contentType" xmlns:ma="http://schemas.microsoft.com/office/2006/metadata/properties/metaAttributes" ct:_="" ma:_="" ma:contentTypeName="TemplateFile" ma:contentTypeID="0x0101006EDDDB5EE6D98C44930B742096920B300400F5B6D36B3EF94B4E9A635CDF2A18F5B8" ma:contentTypeVersion="33" ma:contentTypeDescription="Create a new document." ma:contentTypeScope="" ma:versionID="37d3ec2b48d53e45b233ad8f52fe1b11"/>
+<?mso-contentType ?>
+<FormTemplates xmlns="http://schemas.microsoft.com/sharepoint/v3/contenttype/forms">
+  <Display>DocumentLibraryForm</Display>
+  <Edit>AssetEditForm</Edit>
+  <New>DocumentLibraryForm</New>
+</FormTemplates>
 </file>
 
 <file path=customXml/item3.xml><?xml version="1.0" encoding="utf-8"?>
@@ -3213,12 +3166,7 @@
 </file>
 
 <file path=customXml/item4.xml><?xml version="1.0" encoding="utf-8"?>
-<?mso-contentType ?>
-<FormTemplates xmlns="http://schemas.microsoft.com/sharepoint/v3/contenttype/forms">
-  <Display>DocumentLibraryForm</Display>
-  <Edit>AssetEditForm</Edit>
-  <New>DocumentLibraryForm</New>
-</FormTemplates>
+<ct:contentTypeSchema xmlns:ct="http://schemas.microsoft.com/office/2006/metadata/contentType" xmlns:ma="http://schemas.microsoft.com/office/2006/metadata/properties/metaAttributes" ct:_="" ma:_="" ma:contentTypeName="TemplateFile" ma:contentTypeID="0x0101006EDDDB5EE6D98C44930B742096920B300400F5B6D36B3EF94B4E9A635CDF2A18F5B8" ma:contentTypeVersion="33" ma:contentTypeDescription="Create a new document." ma:contentTypeScope="" ma:versionID="37d3ec2b48d53e45b233ad8f52fe1b11"/>
 </file>
 
 <file path=customXml/item5.xml><?xml version="1.0" encoding="utf-8"?>
@@ -3234,10 +3182,9 @@
 </file>
 
 <file path=customXml/itemProps2.xml><?xml version="1.0" encoding="utf-8"?>
-<ds:datastoreItem xmlns:ds="http://schemas.openxmlformats.org/officeDocument/2006/customXml" ds:itemID="{F9F1F569-4C10-4968-8575-367736BE939A}">
+<ds:datastoreItem xmlns:ds="http://schemas.openxmlformats.org/officeDocument/2006/customXml" ds:itemID="{DF8A6096-AC3C-41A5-9CB9-998E1823050B}">
   <ds:schemaRefs>
-    <ds:schemaRef ds:uri="http://schemas.microsoft.com/office/2006/metadata/contentType"/>
-    <ds:schemaRef ds:uri="http://schemas.microsoft.com/office/2006/metadata/properties/metaAttributes"/>
+    <ds:schemaRef ds:uri="http://schemas.microsoft.com/sharepoint/v3/contenttype/forms"/>
   </ds:schemaRefs>
 </ds:datastoreItem>
 </file>
@@ -3252,15 +3199,16 @@
 </file>
 
 <file path=customXml/itemProps4.xml><?xml version="1.0" encoding="utf-8"?>
-<ds:datastoreItem xmlns:ds="http://schemas.openxmlformats.org/officeDocument/2006/customXml" ds:itemID="{DF8A6096-AC3C-41A5-9CB9-998E1823050B}">
+<ds:datastoreItem xmlns:ds="http://schemas.openxmlformats.org/officeDocument/2006/customXml" ds:itemID="{F9F1F569-4C10-4968-8575-367736BE939A}">
   <ds:schemaRefs>
-    <ds:schemaRef ds:uri="http://schemas.microsoft.com/sharepoint/v3/contenttype/forms"/>
+    <ds:schemaRef ds:uri="http://schemas.microsoft.com/office/2006/metadata/contentType"/>
+    <ds:schemaRef ds:uri="http://schemas.microsoft.com/office/2006/metadata/properties/metaAttributes"/>
   </ds:schemaRefs>
 </ds:datastoreItem>
 </file>
 
 <file path=customXml/itemProps5.xml><?xml version="1.0" encoding="utf-8"?>
-<ds:datastoreItem xmlns:ds="http://schemas.openxmlformats.org/officeDocument/2006/customXml" ds:itemID="{16B40A08-5292-4507-9F44-CF96A54F61EA}">
+<ds:datastoreItem xmlns:ds="http://schemas.openxmlformats.org/officeDocument/2006/customXml" ds:itemID="{7DCE3A34-D522-4D00-AAC6-A7ED8FF91C6C}">
   <ds:schemaRefs>
     <ds:schemaRef ds:uri="http://schemas.openxmlformats.org/officeDocument/2006/bibliography"/>
   </ds:schemaRefs>

</xml_diff>

<commit_message>
added art index to documentation
</commit_message>
<xml_diff>
--- a/External Game Document.docx
+++ b/External Game Document.docx
@@ -970,19 +970,20 @@
     <w:p>
       <w:pPr>
         <w:pStyle w:val="ListParagraph"/>
-        <w:rPr>
-          <w:i/>
-          <w:sz w:val="24"/>
-          <w:szCs w:val="24"/>
-        </w:rPr>
-      </w:pPr>
-      <w:r>
-        <w:rPr>
-          <w:i/>
-          <w:sz w:val="24"/>
-          <w:szCs w:val="24"/>
-        </w:rPr>
-        <w:t>(how does your game work?)</w:t>
+        <w:tabs>
+          <w:tab w:val="left" w:pos="4350"/>
+        </w:tabs>
+        <w:rPr>
+          <w:sz w:val="24"/>
+          <w:szCs w:val="24"/>
+        </w:rPr>
+      </w:pPr>
+      <w:r>
+        <w:rPr>
+          <w:sz w:val="24"/>
+          <w:szCs w:val="24"/>
+        </w:rPr>
+        <w:t>The player uses the mouse to move the ship to collect 1’s and 0’s and tries to avoid the 2’s</w:t>
       </w:r>
     </w:p>
     <w:p>
@@ -1401,7 +1402,6 @@
           <w:szCs w:val="24"/>
         </w:rPr>
       </w:pPr>
-      <w:bookmarkStart w:id="0" w:name="_GoBack"/>
       <w:r>
         <w:rPr>
           <w:sz w:val="24"/>
@@ -1410,7 +1410,6 @@
         <w:t>Player can collect 1’s or 2’s for points</w:t>
       </w:r>
     </w:p>
-    <w:bookmarkEnd w:id="0"/>
     <w:p>
       <w:pPr>
         <w:rPr>
@@ -1636,137 +1635,692 @@
         <w:t>Index</w:t>
       </w:r>
     </w:p>
+    <w:tbl>
+      <w:tblPr>
+        <w:tblStyle w:val="TableGrid"/>
+        <w:tblW w:w="0" w:type="auto"/>
+        <w:tblInd w:w="720" w:type="dxa"/>
+        <w:tblLook w:val="04A0" w:firstRow="1" w:lastRow="0" w:firstColumn="1" w:lastColumn="0" w:noHBand="0" w:noVBand="1"/>
+      </w:tblPr>
+      <w:tblGrid>
+        <w:gridCol w:w="1322"/>
+        <w:gridCol w:w="2223"/>
+        <w:gridCol w:w="5085"/>
+      </w:tblGrid>
+      <w:tr>
+        <w:tc>
+          <w:tcPr>
+            <w:tcW w:w="3116" w:type="dxa"/>
+          </w:tcPr>
+          <w:p>
+            <w:pPr>
+              <w:pStyle w:val="ListParagraph"/>
+              <w:ind w:left="0"/>
+              <w:jc w:val="center"/>
+              <w:rPr>
+                <w:b/>
+                <w:sz w:val="24"/>
+                <w:szCs w:val="24"/>
+              </w:rPr>
+            </w:pPr>
+            <w:r>
+              <w:rPr>
+                <w:b/>
+                <w:sz w:val="24"/>
+                <w:szCs w:val="24"/>
+              </w:rPr>
+              <w:t>Name</w:t>
+            </w:r>
+          </w:p>
+        </w:tc>
+        <w:tc>
+          <w:tcPr>
+            <w:tcW w:w="3117" w:type="dxa"/>
+          </w:tcPr>
+          <w:p>
+            <w:pPr>
+              <w:pStyle w:val="ListParagraph"/>
+              <w:ind w:left="0"/>
+              <w:jc w:val="center"/>
+              <w:rPr>
+                <w:b/>
+                <w:sz w:val="24"/>
+                <w:szCs w:val="24"/>
+              </w:rPr>
+            </w:pPr>
+            <w:r>
+              <w:rPr>
+                <w:b/>
+                <w:sz w:val="24"/>
+                <w:szCs w:val="24"/>
+              </w:rPr>
+              <w:t>Image</w:t>
+            </w:r>
+          </w:p>
+        </w:tc>
+        <w:tc>
+          <w:tcPr>
+            <w:tcW w:w="3117" w:type="dxa"/>
+          </w:tcPr>
+          <w:p>
+            <w:pPr>
+              <w:pStyle w:val="ListParagraph"/>
+              <w:ind w:left="0"/>
+              <w:jc w:val="center"/>
+              <w:rPr>
+                <w:b/>
+                <w:sz w:val="24"/>
+                <w:szCs w:val="24"/>
+              </w:rPr>
+            </w:pPr>
+            <w:r>
+              <w:rPr>
+                <w:b/>
+                <w:sz w:val="24"/>
+                <w:szCs w:val="24"/>
+              </w:rPr>
+              <w:t>Source</w:t>
+            </w:r>
+          </w:p>
+        </w:tc>
+      </w:tr>
+      <w:tr>
+        <w:tc>
+          <w:tcPr>
+            <w:tcW w:w="3116" w:type="dxa"/>
+          </w:tcPr>
+          <w:p>
+            <w:pPr>
+              <w:pStyle w:val="ListParagraph"/>
+              <w:ind w:left="0"/>
+              <w:rPr>
+                <w:sz w:val="24"/>
+                <w:szCs w:val="24"/>
+              </w:rPr>
+            </w:pPr>
+            <w:r>
+              <w:rPr>
+                <w:sz w:val="24"/>
+                <w:szCs w:val="24"/>
+              </w:rPr>
+              <w:t>0</w:t>
+            </w:r>
+          </w:p>
+        </w:tc>
+        <w:tc>
+          <w:tcPr>
+            <w:tcW w:w="3117" w:type="dxa"/>
+          </w:tcPr>
+          <w:p>
+            <w:pPr>
+              <w:pStyle w:val="ListParagraph"/>
+              <w:ind w:left="0"/>
+              <w:jc w:val="center"/>
+              <w:rPr>
+                <w:sz w:val="24"/>
+                <w:szCs w:val="24"/>
+              </w:rPr>
+            </w:pPr>
+            <w:r>
+              <w:rPr>
+                <w:noProof/>
+                <w:sz w:val="24"/>
+                <w:szCs w:val="24"/>
+                <w:lang w:eastAsia="en-CA"/>
+              </w:rPr>
+              <w:drawing>
+                <wp:inline distT="0" distB="0" distL="0" distR="0">
+                  <wp:extent cx="457200" cy="649416"/>
+                  <wp:effectExtent l="0" t="0" r="0" b="0"/>
+                  <wp:docPr id="3" name="Picture 3"/>
+                  <wp:cNvGraphicFramePr>
+                    <a:graphicFrameLocks xmlns:a="http://schemas.openxmlformats.org/drawingml/2006/main" noChangeAspect="1"/>
+                  </wp:cNvGraphicFramePr>
+                  <a:graphic xmlns:a="http://schemas.openxmlformats.org/drawingml/2006/main">
+                    <a:graphicData uri="http://schemas.openxmlformats.org/drawingml/2006/picture">
+                      <pic:pic xmlns:pic="http://schemas.openxmlformats.org/drawingml/2006/picture">
+                        <pic:nvPicPr>
+                          <pic:cNvPr id="3" name="0.png"/>
+                          <pic:cNvPicPr/>
+                        </pic:nvPicPr>
+                        <pic:blipFill>
+                          <a:blip r:embed="rId15" cstate="print">
+                            <a:extLst>
+                              <a:ext uri="{28A0092B-C50C-407E-A947-70E740481C1C}">
+                                <a14:useLocalDpi xmlns:a14="http://schemas.microsoft.com/office/drawing/2010/main" val="0"/>
+                              </a:ext>
+                            </a:extLst>
+                          </a:blip>
+                          <a:stretch>
+                            <a:fillRect/>
+                          </a:stretch>
+                        </pic:blipFill>
+                        <pic:spPr>
+                          <a:xfrm flipV="1">
+                            <a:off x="0" y="0"/>
+                            <a:ext cx="462074" cy="656339"/>
+                          </a:xfrm>
+                          <a:prstGeom prst="rect">
+                            <a:avLst/>
+                          </a:prstGeom>
+                        </pic:spPr>
+                      </pic:pic>
+                    </a:graphicData>
+                  </a:graphic>
+                </wp:inline>
+              </w:drawing>
+            </w:r>
+          </w:p>
+        </w:tc>
+        <w:tc>
+          <w:tcPr>
+            <w:tcW w:w="3117" w:type="dxa"/>
+          </w:tcPr>
+          <w:p>
+            <w:pPr>
+              <w:pStyle w:val="ListParagraph"/>
+              <w:ind w:left="0"/>
+              <w:rPr>
+                <w:sz w:val="24"/>
+                <w:szCs w:val="24"/>
+              </w:rPr>
+            </w:pPr>
+            <w:r>
+              <w:rPr>
+                <w:sz w:val="24"/>
+                <w:szCs w:val="24"/>
+              </w:rPr>
+              <w:t>http://www.printablee.com/postpic/2012/09/large-printable-numbers-0-10_223476.jpg</w:t>
+            </w:r>
+          </w:p>
+        </w:tc>
+      </w:tr>
+      <w:tr>
+        <w:tc>
+          <w:tcPr>
+            <w:tcW w:w="3116" w:type="dxa"/>
+          </w:tcPr>
+          <w:p>
+            <w:pPr>
+              <w:pStyle w:val="ListParagraph"/>
+              <w:ind w:left="0"/>
+              <w:rPr>
+                <w:sz w:val="24"/>
+                <w:szCs w:val="24"/>
+              </w:rPr>
+            </w:pPr>
+            <w:r>
+              <w:rPr>
+                <w:sz w:val="24"/>
+                <w:szCs w:val="24"/>
+              </w:rPr>
+              <w:t>1</w:t>
+            </w:r>
+          </w:p>
+        </w:tc>
+        <w:tc>
+          <w:tcPr>
+            <w:tcW w:w="3117" w:type="dxa"/>
+          </w:tcPr>
+          <w:p>
+            <w:pPr>
+              <w:pStyle w:val="ListParagraph"/>
+              <w:ind w:left="0"/>
+              <w:jc w:val="center"/>
+              <w:rPr>
+                <w:sz w:val="24"/>
+                <w:szCs w:val="24"/>
+              </w:rPr>
+            </w:pPr>
+            <w:r>
+              <w:rPr>
+                <w:noProof/>
+                <w:sz w:val="24"/>
+                <w:szCs w:val="24"/>
+                <w:lang w:eastAsia="en-CA"/>
+              </w:rPr>
+              <w:drawing>
+                <wp:inline distT="0" distB="0" distL="0" distR="0">
+                  <wp:extent cx="459242" cy="819150"/>
+                  <wp:effectExtent l="0" t="0" r="0" b="0"/>
+                  <wp:docPr id="5" name="Picture 5"/>
+                  <wp:cNvGraphicFramePr>
+                    <a:graphicFrameLocks xmlns:a="http://schemas.openxmlformats.org/drawingml/2006/main" noChangeAspect="1"/>
+                  </wp:cNvGraphicFramePr>
+                  <a:graphic xmlns:a="http://schemas.openxmlformats.org/drawingml/2006/main">
+                    <a:graphicData uri="http://schemas.openxmlformats.org/drawingml/2006/picture">
+                      <pic:pic xmlns:pic="http://schemas.openxmlformats.org/drawingml/2006/picture">
+                        <pic:nvPicPr>
+                          <pic:cNvPr id="5" name="1.png"/>
+                          <pic:cNvPicPr/>
+                        </pic:nvPicPr>
+                        <pic:blipFill>
+                          <a:blip r:embed="rId16" cstate="print">
+                            <a:duotone>
+                              <a:prstClr val="black"/>
+                              <a:schemeClr val="accent1">
+                                <a:tint val="45000"/>
+                                <a:satMod val="400000"/>
+                              </a:schemeClr>
+                            </a:duotone>
+                            <a:extLst>
+                              <a:ext uri="{28A0092B-C50C-407E-A947-70E740481C1C}">
+                                <a14:useLocalDpi xmlns:a14="http://schemas.microsoft.com/office/drawing/2010/main" val="0"/>
+                              </a:ext>
+                            </a:extLst>
+                          </a:blip>
+                          <a:stretch>
+                            <a:fillRect/>
+                          </a:stretch>
+                        </pic:blipFill>
+                        <pic:spPr>
+                          <a:xfrm>
+                            <a:off x="0" y="0"/>
+                            <a:ext cx="461758" cy="823637"/>
+                          </a:xfrm>
+                          <a:prstGeom prst="rect">
+                            <a:avLst/>
+                          </a:prstGeom>
+                        </pic:spPr>
+                      </pic:pic>
+                    </a:graphicData>
+                  </a:graphic>
+                </wp:inline>
+              </w:drawing>
+            </w:r>
+          </w:p>
+        </w:tc>
+        <w:tc>
+          <w:tcPr>
+            <w:tcW w:w="3117" w:type="dxa"/>
+          </w:tcPr>
+          <w:p>
+            <w:pPr>
+              <w:pStyle w:val="ListParagraph"/>
+              <w:ind w:left="0"/>
+              <w:rPr>
+                <w:sz w:val="24"/>
+                <w:szCs w:val="24"/>
+              </w:rPr>
+            </w:pPr>
+            <w:r>
+              <w:rPr>
+                <w:sz w:val="24"/>
+                <w:szCs w:val="24"/>
+              </w:rPr>
+              <w:t>http://www.drodd.com/images15/1-22.png</w:t>
+            </w:r>
+          </w:p>
+        </w:tc>
+      </w:tr>
+      <w:tr>
+        <w:tc>
+          <w:tcPr>
+            <w:tcW w:w="3116" w:type="dxa"/>
+          </w:tcPr>
+          <w:p>
+            <w:pPr>
+              <w:pStyle w:val="ListParagraph"/>
+              <w:ind w:left="0"/>
+              <w:rPr>
+                <w:sz w:val="24"/>
+                <w:szCs w:val="24"/>
+              </w:rPr>
+            </w:pPr>
+            <w:r>
+              <w:rPr>
+                <w:sz w:val="24"/>
+                <w:szCs w:val="24"/>
+              </w:rPr>
+              <w:t>2</w:t>
+            </w:r>
+          </w:p>
+        </w:tc>
+        <w:tc>
+          <w:tcPr>
+            <w:tcW w:w="3117" w:type="dxa"/>
+          </w:tcPr>
+          <w:p>
+            <w:pPr>
+              <w:pStyle w:val="ListParagraph"/>
+              <w:ind w:left="0"/>
+              <w:jc w:val="center"/>
+              <w:rPr>
+                <w:sz w:val="24"/>
+                <w:szCs w:val="24"/>
+              </w:rPr>
+            </w:pPr>
+            <w:r>
+              <w:rPr>
+                <w:noProof/>
+                <w:sz w:val="24"/>
+                <w:szCs w:val="24"/>
+                <w:lang w:eastAsia="en-CA"/>
+              </w:rPr>
+              <w:drawing>
+                <wp:inline distT="0" distB="0" distL="0" distR="0">
+                  <wp:extent cx="619125" cy="907271"/>
+                  <wp:effectExtent l="0" t="0" r="0" b="7620"/>
+                  <wp:docPr id="6" name="Picture 6"/>
+                  <wp:cNvGraphicFramePr>
+                    <a:graphicFrameLocks xmlns:a="http://schemas.openxmlformats.org/drawingml/2006/main" noChangeAspect="1"/>
+                  </wp:cNvGraphicFramePr>
+                  <a:graphic xmlns:a="http://schemas.openxmlformats.org/drawingml/2006/main">
+                    <a:graphicData uri="http://schemas.openxmlformats.org/drawingml/2006/picture">
+                      <pic:pic xmlns:pic="http://schemas.openxmlformats.org/drawingml/2006/picture">
+                        <pic:nvPicPr>
+                          <pic:cNvPr id="6" name="2.png"/>
+                          <pic:cNvPicPr/>
+                        </pic:nvPicPr>
+                        <pic:blipFill>
+                          <a:blip r:embed="rId17" cstate="print">
+                            <a:extLst>
+                              <a:ext uri="{28A0092B-C50C-407E-A947-70E740481C1C}">
+                                <a14:useLocalDpi xmlns:a14="http://schemas.microsoft.com/office/drawing/2010/main" val="0"/>
+                              </a:ext>
+                            </a:extLst>
+                          </a:blip>
+                          <a:stretch>
+                            <a:fillRect/>
+                          </a:stretch>
+                        </pic:blipFill>
+                        <pic:spPr>
+                          <a:xfrm>
+                            <a:off x="0" y="0"/>
+                            <a:ext cx="625544" cy="916677"/>
+                          </a:xfrm>
+                          <a:prstGeom prst="rect">
+                            <a:avLst/>
+                          </a:prstGeom>
+                        </pic:spPr>
+                      </pic:pic>
+                    </a:graphicData>
+                  </a:graphic>
+                </wp:inline>
+              </w:drawing>
+            </w:r>
+          </w:p>
+        </w:tc>
+        <w:tc>
+          <w:tcPr>
+            <w:tcW w:w="3117" w:type="dxa"/>
+          </w:tcPr>
+          <w:p>
+            <w:pPr>
+              <w:pStyle w:val="ListParagraph"/>
+              <w:ind w:left="0"/>
+              <w:rPr>
+                <w:sz w:val="24"/>
+                <w:szCs w:val="24"/>
+              </w:rPr>
+            </w:pPr>
+            <w:r>
+              <w:rPr>
+                <w:sz w:val="24"/>
+                <w:szCs w:val="24"/>
+              </w:rPr>
+              <w:t>http://cliparts.co/cliparts/8c6/5ao/8c65aodgi.jpg</w:t>
+            </w:r>
+          </w:p>
+        </w:tc>
+      </w:tr>
+      <w:tr>
+        <w:tc>
+          <w:tcPr>
+            <w:tcW w:w="3116" w:type="dxa"/>
+          </w:tcPr>
+          <w:p>
+            <w:pPr>
+              <w:pStyle w:val="ListParagraph"/>
+              <w:ind w:left="0"/>
+              <w:rPr>
+                <w:sz w:val="24"/>
+                <w:szCs w:val="24"/>
+              </w:rPr>
+            </w:pPr>
+            <w:r>
+              <w:rPr>
+                <w:sz w:val="24"/>
+                <w:szCs w:val="24"/>
+              </w:rPr>
+              <w:t>Background</w:t>
+            </w:r>
+          </w:p>
+        </w:tc>
+        <w:tc>
+          <w:tcPr>
+            <w:tcW w:w="3117" w:type="dxa"/>
+          </w:tcPr>
+          <w:p>
+            <w:pPr>
+              <w:pStyle w:val="ListParagraph"/>
+              <w:ind w:left="0"/>
+              <w:rPr>
+                <w:noProof/>
+                <w:sz w:val="24"/>
+                <w:szCs w:val="24"/>
+                <w:lang w:eastAsia="en-CA"/>
+              </w:rPr>
+            </w:pPr>
+          </w:p>
+          <w:p>
+            <w:pPr>
+              <w:pStyle w:val="ListParagraph"/>
+              <w:ind w:left="0"/>
+              <w:rPr>
+                <w:sz w:val="24"/>
+                <w:szCs w:val="24"/>
+              </w:rPr>
+            </w:pPr>
+            <w:r>
+              <w:rPr>
+                <w:noProof/>
+                <w:sz w:val="24"/>
+                <w:szCs w:val="24"/>
+                <w:lang w:eastAsia="en-CA"/>
+              </w:rPr>
+              <w:drawing>
+                <wp:inline distT="0" distB="0" distL="0" distR="0">
+                  <wp:extent cx="1333500" cy="1000125"/>
+                  <wp:effectExtent l="0" t="0" r="0" b="9525"/>
+                  <wp:docPr id="8" name="Picture 8"/>
+                  <wp:cNvGraphicFramePr>
+                    <a:graphicFrameLocks xmlns:a="http://schemas.openxmlformats.org/drawingml/2006/main" noChangeAspect="1"/>
+                  </wp:cNvGraphicFramePr>
+                  <a:graphic xmlns:a="http://schemas.openxmlformats.org/drawingml/2006/main">
+                    <a:graphicData uri="http://schemas.openxmlformats.org/drawingml/2006/picture">
+                      <pic:pic xmlns:pic="http://schemas.openxmlformats.org/drawingml/2006/picture">
+                        <pic:nvPicPr>
+                          <pic:cNvPr id="8" name="Hexagon-layered-seamless-pattern-vector-material-03.png"/>
+                          <pic:cNvPicPr/>
+                        </pic:nvPicPr>
+                        <pic:blipFill rotWithShape="1">
+                          <a:blip r:embed="rId18" cstate="print">
+                            <a:extLst>
+                              <a:ext uri="{28A0092B-C50C-407E-A947-70E740481C1C}">
+                                <a14:useLocalDpi xmlns:a14="http://schemas.microsoft.com/office/drawing/2010/main" val="0"/>
+                              </a:ext>
+                            </a:extLst>
+                          </a:blip>
+                          <a:srcRect l="-1" r="58943" b="17883"/>
+                          <a:stretch/>
+                        </pic:blipFill>
+                        <pic:spPr bwMode="auto">
+                          <a:xfrm>
+                            <a:off x="0" y="0"/>
+                            <a:ext cx="1341379" cy="1006034"/>
+                          </a:xfrm>
+                          <a:prstGeom prst="rect">
+                            <a:avLst/>
+                          </a:prstGeom>
+                          <a:ln>
+                            <a:noFill/>
+                          </a:ln>
+                          <a:extLst>
+                            <a:ext uri="{53640926-AAD7-44D8-BBD7-CCE9431645EC}">
+                              <a14:shadowObscured xmlns:a14="http://schemas.microsoft.com/office/drawing/2010/main"/>
+                            </a:ext>
+                          </a:extLst>
+                        </pic:spPr>
+                      </pic:pic>
+                    </a:graphicData>
+                  </a:graphic>
+                </wp:inline>
+              </w:drawing>
+            </w:r>
+          </w:p>
+        </w:tc>
+        <w:tc>
+          <w:tcPr>
+            <w:tcW w:w="3117" w:type="dxa"/>
+          </w:tcPr>
+          <w:p>
+            <w:pPr>
+              <w:pStyle w:val="ListParagraph"/>
+              <w:ind w:left="0"/>
+              <w:rPr>
+                <w:sz w:val="24"/>
+                <w:szCs w:val="24"/>
+              </w:rPr>
+            </w:pPr>
+            <w:r>
+              <w:rPr>
+                <w:sz w:val="24"/>
+                <w:szCs w:val="24"/>
+              </w:rPr>
+              <w:t>http://bit.ly/2dAu7hQ</w:t>
+            </w:r>
+            <w:bookmarkStart w:id="0" w:name="_GoBack"/>
+            <w:bookmarkEnd w:id="0"/>
+          </w:p>
+        </w:tc>
+      </w:tr>
+      <w:tr>
+        <w:tc>
+          <w:tcPr>
+            <w:tcW w:w="3116" w:type="dxa"/>
+          </w:tcPr>
+          <w:p>
+            <w:pPr>
+              <w:pStyle w:val="ListParagraph"/>
+              <w:ind w:left="0"/>
+              <w:rPr>
+                <w:sz w:val="24"/>
+                <w:szCs w:val="24"/>
+              </w:rPr>
+            </w:pPr>
+            <w:r>
+              <w:rPr>
+                <w:sz w:val="24"/>
+                <w:szCs w:val="24"/>
+              </w:rPr>
+              <w:t>player</w:t>
+            </w:r>
+          </w:p>
+        </w:tc>
+        <w:tc>
+          <w:tcPr>
+            <w:tcW w:w="3117" w:type="dxa"/>
+          </w:tcPr>
+          <w:p>
+            <w:pPr>
+              <w:pStyle w:val="ListParagraph"/>
+              <w:ind w:left="0"/>
+              <w:rPr>
+                <w:sz w:val="24"/>
+                <w:szCs w:val="24"/>
+              </w:rPr>
+            </w:pPr>
+            <w:r>
+              <w:rPr>
+                <w:noProof/>
+                <w:sz w:val="24"/>
+                <w:szCs w:val="24"/>
+                <w:lang w:eastAsia="en-CA"/>
+              </w:rPr>
+              <w:drawing>
+                <wp:inline distT="0" distB="0" distL="0" distR="0">
+                  <wp:extent cx="1066800" cy="714375"/>
+                  <wp:effectExtent l="0" t="0" r="0" b="9525"/>
+                  <wp:docPr id="7" name="Picture 7"/>
+                  <wp:cNvGraphicFramePr>
+                    <a:graphicFrameLocks xmlns:a="http://schemas.openxmlformats.org/drawingml/2006/main" noChangeAspect="1"/>
+                  </wp:cNvGraphicFramePr>
+                  <a:graphic xmlns:a="http://schemas.openxmlformats.org/drawingml/2006/main">
+                    <a:graphicData uri="http://schemas.openxmlformats.org/drawingml/2006/picture">
+                      <pic:pic xmlns:pic="http://schemas.openxmlformats.org/drawingml/2006/picture">
+                        <pic:nvPicPr>
+                          <pic:cNvPr id="7" name="playerShip2_orange.png"/>
+                          <pic:cNvPicPr/>
+                        </pic:nvPicPr>
+                        <pic:blipFill>
+                          <a:blip r:embed="rId19">
+                            <a:extLst>
+                              <a:ext uri="{28A0092B-C50C-407E-A947-70E740481C1C}">
+                                <a14:useLocalDpi xmlns:a14="http://schemas.microsoft.com/office/drawing/2010/main" val="0"/>
+                              </a:ext>
+                            </a:extLst>
+                          </a:blip>
+                          <a:stretch>
+                            <a:fillRect/>
+                          </a:stretch>
+                        </pic:blipFill>
+                        <pic:spPr>
+                          <a:xfrm>
+                            <a:off x="0" y="0"/>
+                            <a:ext cx="1066800" cy="714375"/>
+                          </a:xfrm>
+                          <a:prstGeom prst="rect">
+                            <a:avLst/>
+                          </a:prstGeom>
+                        </pic:spPr>
+                      </pic:pic>
+                    </a:graphicData>
+                  </a:graphic>
+                </wp:inline>
+              </w:drawing>
+            </w:r>
+          </w:p>
+        </w:tc>
+        <w:tc>
+          <w:tcPr>
+            <w:tcW w:w="3117" w:type="dxa"/>
+          </w:tcPr>
+          <w:p>
+            <w:pPr>
+              <w:pStyle w:val="ListParagraph"/>
+              <w:ind w:left="0"/>
+              <w:rPr>
+                <w:sz w:val="24"/>
+                <w:szCs w:val="24"/>
+              </w:rPr>
+            </w:pPr>
+            <w:r>
+              <w:rPr>
+                <w:sz w:val="24"/>
+                <w:szCs w:val="24"/>
+              </w:rPr>
+              <w:t>https://kharma.unity3d.com/en/#!/content/20749</w:t>
+            </w:r>
+          </w:p>
+        </w:tc>
+      </w:tr>
+    </w:tbl>
     <w:p>
       <w:pPr>
         <w:pStyle w:val="ListParagraph"/>
         <w:rPr>
-          <w:i/>
-          <w:sz w:val="24"/>
-          <w:szCs w:val="24"/>
-        </w:rPr>
-      </w:pPr>
-      <w:r>
-        <w:rPr>
-          <w:i/>
-          <w:sz w:val="24"/>
-          <w:szCs w:val="24"/>
-        </w:rPr>
-        <w:t>(Include an index of all your graphic and video assets here)</w:t>
-      </w:r>
-    </w:p>
-    <w:p>
-      <w:pPr>
-        <w:pStyle w:val="ListParagraph"/>
-        <w:rPr>
-          <w:b/>
-          <w:sz w:val="24"/>
-          <w:szCs w:val="24"/>
-        </w:rPr>
-      </w:pPr>
-    </w:p>
-    <w:p>
-      <w:pPr>
-        <w:rPr>
-          <w:b/>
-          <w:sz w:val="24"/>
-          <w:szCs w:val="24"/>
-        </w:rPr>
-      </w:pPr>
-    </w:p>
-    <w:p>
-      <w:pPr>
-        <w:pStyle w:val="ListParagraph"/>
-        <w:numPr>
-          <w:ilvl w:val="0"/>
-          <w:numId w:val="1"/>
-        </w:numPr>
-        <w:rPr>
-          <w:b/>
-          <w:sz w:val="24"/>
-          <w:szCs w:val="24"/>
-        </w:rPr>
-      </w:pPr>
-      <w:r>
-        <w:rPr>
-          <w:b/>
-          <w:sz w:val="24"/>
-          <w:szCs w:val="24"/>
-        </w:rPr>
-        <w:t>Design Notes</w:t>
-      </w:r>
-    </w:p>
-    <w:p>
-      <w:pPr>
-        <w:pStyle w:val="ListParagraph"/>
-        <w:rPr>
-          <w:i/>
-          <w:sz w:val="24"/>
-          <w:szCs w:val="24"/>
-        </w:rPr>
-      </w:pPr>
-      <w:r>
-        <w:rPr>
-          <w:i/>
-          <w:sz w:val="24"/>
-          <w:szCs w:val="24"/>
-        </w:rPr>
-        <w:t>(Include additional design notes here)</w:t>
-      </w:r>
-    </w:p>
-    <w:p>
-      <w:pPr>
-        <w:rPr>
-          <w:b/>
-          <w:sz w:val="24"/>
-          <w:szCs w:val="24"/>
-        </w:rPr>
-      </w:pPr>
-    </w:p>
-    <w:p>
-      <w:pPr>
-        <w:pStyle w:val="ListParagraph"/>
-        <w:numPr>
-          <w:ilvl w:val="0"/>
-          <w:numId w:val="1"/>
-        </w:numPr>
-        <w:rPr>
-          <w:b/>
-          <w:sz w:val="24"/>
-          <w:szCs w:val="24"/>
-        </w:rPr>
-      </w:pPr>
-      <w:r>
-        <w:rPr>
-          <w:b/>
-          <w:sz w:val="24"/>
-          <w:szCs w:val="24"/>
-        </w:rPr>
-        <w:t>Future Features</w:t>
-      </w:r>
-    </w:p>
-    <w:p>
-      <w:pPr>
-        <w:pStyle w:val="ListParagraph"/>
-        <w:rPr>
-          <w:i/>
-          <w:sz w:val="24"/>
-          <w:szCs w:val="24"/>
-        </w:rPr>
-      </w:pPr>
-      <w:r>
-        <w:rPr>
-          <w:i/>
-          <w:sz w:val="24"/>
-          <w:szCs w:val="24"/>
-        </w:rPr>
-        <w:t>(Include any future features that are planned to be implemented)</w:t>
-      </w:r>
+          <w:b/>
+          <w:sz w:val="24"/>
+          <w:szCs w:val="24"/>
+        </w:rPr>
+      </w:pPr>
     </w:p>
     <w:sectPr>
-      <w:headerReference w:type="even" r:id="rId15"/>
-      <w:headerReference w:type="default" r:id="rId16"/>
-      <w:footerReference w:type="even" r:id="rId17"/>
-      <w:footerReference w:type="default" r:id="rId18"/>
+      <w:headerReference w:type="even" r:id="rId20"/>
+      <w:headerReference w:type="default" r:id="rId21"/>
+      <w:footerReference w:type="even" r:id="rId22"/>
+      <w:footerReference w:type="default" r:id="rId23"/>
       <w:pgSz w:w="12240" w:h="15840"/>
       <w:pgMar w:top="1440" w:right="1440" w:bottom="1440" w:left="1440" w:header="720" w:footer="720" w:gutter="0"/>
       <w:pgBorders w:offsetFrom="page">
@@ -2855,6 +3409,25 @@
     <w:uiPriority w:val="99"/>
     <w:rsid w:val="00C152DC"/>
   </w:style>
+  <w:style w:type="table" w:styleId="TableGrid">
+    <w:name w:val="Table Grid"/>
+    <w:basedOn w:val="TableNormal"/>
+    <w:uiPriority w:val="59"/>
+    <w:rsid w:val="00336F6B"/>
+    <w:pPr>
+      <w:spacing w:after="0" w:line="240" w:lineRule="auto"/>
+    </w:pPr>
+    <w:tblPr>
+      <w:tblBorders>
+        <w:top w:val="single" w:sz="4" w:space="0" w:color="auto"/>
+        <w:left w:val="single" w:sz="4" w:space="0" w:color="auto"/>
+        <w:bottom w:val="single" w:sz="4" w:space="0" w:color="auto"/>
+        <w:right w:val="single" w:sz="4" w:space="0" w:color="auto"/>
+        <w:insideH w:val="single" w:sz="4" w:space="0" w:color="auto"/>
+        <w:insideV w:val="single" w:sz="4" w:space="0" w:color="auto"/>
+      </w:tblBorders>
+    </w:tblPr>
+  </w:style>
 </w:styles>
 </file>
 
@@ -3162,11 +3735,11 @@
 </file>
 
 <file path=customXml/item3.xml><?xml version="1.0" encoding="utf-8"?>
-<p:properties xmlns:p="http://schemas.microsoft.com/office/2006/metadata/properties" xmlns:xsi="http://www.w3.org/2001/XMLSchema-instance" xmlns:pc="http://schemas.microsoft.com/office/infopath/2007/PartnerControls"/>
+<ct:contentTypeSchema xmlns:ct="http://schemas.microsoft.com/office/2006/metadata/contentType" xmlns:ma="http://schemas.microsoft.com/office/2006/metadata/properties/metaAttributes" ct:_="" ma:_="" ma:contentTypeName="TemplateFile" ma:contentTypeID="0x0101006EDDDB5EE6D98C44930B742096920B300400F5B6D36B3EF94B4E9A635CDF2A18F5B8" ma:contentTypeVersion="33" ma:contentTypeDescription="Create a new document." ma:contentTypeScope="" ma:versionID="37d3ec2b48d53e45b233ad8f52fe1b11"/>
 </file>
 
 <file path=customXml/item4.xml><?xml version="1.0" encoding="utf-8"?>
-<ct:contentTypeSchema xmlns:ct="http://schemas.microsoft.com/office/2006/metadata/contentType" xmlns:ma="http://schemas.microsoft.com/office/2006/metadata/properties/metaAttributes" ct:_="" ma:_="" ma:contentTypeName="TemplateFile" ma:contentTypeID="0x0101006EDDDB5EE6D98C44930B742096920B300400F5B6D36B3EF94B4E9A635CDF2A18F5B8" ma:contentTypeVersion="33" ma:contentTypeDescription="Create a new document." ma:contentTypeScope="" ma:versionID="37d3ec2b48d53e45b233ad8f52fe1b11"/>
+<p:properties xmlns:p="http://schemas.microsoft.com/office/2006/metadata/properties" xmlns:xsi="http://www.w3.org/2001/XMLSchema-instance" xmlns:pc="http://schemas.microsoft.com/office/infopath/2007/PartnerControls"/>
 </file>
 
 <file path=customXml/item5.xml><?xml version="1.0" encoding="utf-8"?>
@@ -3190,6 +3763,15 @@
 </file>
 
 <file path=customXml/itemProps3.xml><?xml version="1.0" encoding="utf-8"?>
+<ds:datastoreItem xmlns:ds="http://schemas.openxmlformats.org/officeDocument/2006/customXml" ds:itemID="{F9F1F569-4C10-4968-8575-367736BE939A}">
+  <ds:schemaRefs>
+    <ds:schemaRef ds:uri="http://schemas.microsoft.com/office/2006/metadata/contentType"/>
+    <ds:schemaRef ds:uri="http://schemas.microsoft.com/office/2006/metadata/properties/metaAttributes"/>
+  </ds:schemaRefs>
+</ds:datastoreItem>
+</file>
+
+<file path=customXml/itemProps4.xml><?xml version="1.0" encoding="utf-8"?>
 <ds:datastoreItem xmlns:ds="http://schemas.openxmlformats.org/officeDocument/2006/customXml" ds:itemID="{6BD01D80-C71E-4C35-9EC9-AB4B2A68E7C1}">
   <ds:schemaRefs>
     <ds:schemaRef ds:uri="http://schemas.microsoft.com/office/2006/metadata/properties"/>
@@ -3198,17 +3780,8 @@
 </ds:datastoreItem>
 </file>
 
-<file path=customXml/itemProps4.xml><?xml version="1.0" encoding="utf-8"?>
-<ds:datastoreItem xmlns:ds="http://schemas.openxmlformats.org/officeDocument/2006/customXml" ds:itemID="{F9F1F569-4C10-4968-8575-367736BE939A}">
-  <ds:schemaRefs>
-    <ds:schemaRef ds:uri="http://schemas.microsoft.com/office/2006/metadata/contentType"/>
-    <ds:schemaRef ds:uri="http://schemas.microsoft.com/office/2006/metadata/properties/metaAttributes"/>
-  </ds:schemaRefs>
-</ds:datastoreItem>
-</file>
-
 <file path=customXml/itemProps5.xml><?xml version="1.0" encoding="utf-8"?>
-<ds:datastoreItem xmlns:ds="http://schemas.openxmlformats.org/officeDocument/2006/customXml" ds:itemID="{7DCE3A34-D522-4D00-AAC6-A7ED8FF91C6C}">
+<ds:datastoreItem xmlns:ds="http://schemas.openxmlformats.org/officeDocument/2006/customXml" ds:itemID="{E48C4A12-D705-4AB0-A3C3-0B078EC386FC}">
   <ds:schemaRefs>
     <ds:schemaRef ds:uri="http://schemas.openxmlformats.org/officeDocument/2006/bibliography"/>
   </ds:schemaRefs>

</xml_diff>

<commit_message>
added documentation, sounds and scenes
</commit_message>
<xml_diff>
--- a/External Game Document.docx
+++ b/External Game Document.docx
@@ -302,7 +302,7 @@
                                               <pic:cNvPicPr/>
                                             </pic:nvPicPr>
                                             <pic:blipFill>
-                                              <a:blip r:embed="rId13">
+                                              <a:blip r:embed="rId12">
                                                 <a:extLst>
                                                   <a:ext uri="{28A0092B-C50C-407E-A947-70E740481C1C}">
                                                     <a14:useLocalDpi xmlns:a14="http://schemas.microsoft.com/office/drawing/2010/main" val="0"/>
@@ -683,79 +683,1146 @@
     </w:sdt>
     <w:p>
       <w:pPr>
+        <w:pStyle w:val="Heading1"/>
         <w:jc w:val="center"/>
         <w:rPr>
-          <w:b/>
-          <w:sz w:val="24"/>
-          <w:szCs w:val="24"/>
+          <w:color w:val="auto"/>
           <w:u w:val="single"/>
         </w:rPr>
       </w:pPr>
-      <w:r>
-        <w:rPr>
-          <w:b/>
-          <w:sz w:val="24"/>
-          <w:szCs w:val="24"/>
+      <w:bookmarkStart w:id="0" w:name="_Toc463214150"/>
+      <w:r>
+        <w:rPr>
+          <w:color w:val="auto"/>
           <w:u w:val="single"/>
         </w:rPr>
         <w:lastRenderedPageBreak/>
         <w:t>Table of Contents</w:t>
       </w:r>
+      <w:bookmarkEnd w:id="0"/>
+    </w:p>
+    <w:sdt>
+      <w:sdtPr>
+        <w:id w:val="1369413318"/>
+        <w:docPartObj>
+          <w:docPartGallery w:val="Table of Contents"/>
+          <w:docPartUnique/>
+        </w:docPartObj>
+      </w:sdtPr>
+      <w:sdtEndPr>
+        <w:rPr>
+          <w:rFonts w:asciiTheme="minorHAnsi" w:eastAsiaTheme="minorEastAsia" w:hAnsiTheme="minorHAnsi" w:cstheme="minorBidi"/>
+          <w:b/>
+          <w:bCs/>
+          <w:noProof/>
+          <w:color w:val="auto"/>
+          <w:sz w:val="22"/>
+          <w:szCs w:val="22"/>
+          <w:lang w:val="en-CA" w:eastAsia="zh-TW"/>
+        </w:rPr>
+      </w:sdtEndPr>
+      <w:sdtContent>
+        <w:p>
+          <w:pPr>
+            <w:pStyle w:val="TOCHeading"/>
+          </w:pPr>
+          <w:r>
+            <w:t>Contents</w:t>
+          </w:r>
+        </w:p>
+        <w:p>
+          <w:pPr>
+            <w:pStyle w:val="TOC1"/>
+            <w:tabs>
+              <w:tab w:val="right" w:leader="dot" w:pos="9350"/>
+            </w:tabs>
+            <w:rPr>
+              <w:noProof/>
+            </w:rPr>
+          </w:pPr>
+          <w:r>
+            <w:fldChar w:fldCharType="begin"/>
+          </w:r>
+          <w:r>
+            <w:instrText xml:space="preserve"> TOC \o "1-3" \h \z \u </w:instrText>
+          </w:r>
+          <w:r>
+            <w:fldChar w:fldCharType="separate"/>
+          </w:r>
+          <w:hyperlink w:anchor="_Toc463214150" w:history="1">
+            <w:r>
+              <w:rPr>
+                <w:rStyle w:val="Hyperlink"/>
+                <w:noProof/>
+              </w:rPr>
+              <w:t>Table of Contents</w:t>
+            </w:r>
+            <w:r>
+              <w:rPr>
+                <w:noProof/>
+                <w:webHidden/>
+              </w:rPr>
+              <w:tab/>
+            </w:r>
+            <w:r>
+              <w:rPr>
+                <w:noProof/>
+                <w:webHidden/>
+              </w:rPr>
+              <w:fldChar w:fldCharType="begin"/>
+            </w:r>
+            <w:r>
+              <w:rPr>
+                <w:noProof/>
+                <w:webHidden/>
+              </w:rPr>
+              <w:instrText xml:space="preserve"> PAGEREF _Toc463214150 \h </w:instrText>
+            </w:r>
+            <w:r>
+              <w:rPr>
+                <w:noProof/>
+                <w:webHidden/>
+              </w:rPr>
+            </w:r>
+            <w:r>
+              <w:rPr>
+                <w:noProof/>
+                <w:webHidden/>
+              </w:rPr>
+              <w:fldChar w:fldCharType="separate"/>
+            </w:r>
+            <w:r>
+              <w:rPr>
+                <w:noProof/>
+                <w:webHidden/>
+              </w:rPr>
+              <w:t>2</w:t>
+            </w:r>
+            <w:r>
+              <w:rPr>
+                <w:noProof/>
+                <w:webHidden/>
+              </w:rPr>
+              <w:fldChar w:fldCharType="end"/>
+            </w:r>
+          </w:hyperlink>
+        </w:p>
+        <w:p>
+          <w:pPr>
+            <w:pStyle w:val="TOC1"/>
+            <w:tabs>
+              <w:tab w:val="right" w:leader="dot" w:pos="9350"/>
+            </w:tabs>
+            <w:rPr>
+              <w:noProof/>
+            </w:rPr>
+          </w:pPr>
+          <w:hyperlink w:anchor="_Toc463214151" w:history="1">
+            <w:r>
+              <w:rPr>
+                <w:rStyle w:val="Hyperlink"/>
+                <w:noProof/>
+              </w:rPr>
+              <w:t>Version History</w:t>
+            </w:r>
+            <w:r>
+              <w:rPr>
+                <w:noProof/>
+                <w:webHidden/>
+              </w:rPr>
+              <w:tab/>
+            </w:r>
+            <w:r>
+              <w:rPr>
+                <w:noProof/>
+                <w:webHidden/>
+              </w:rPr>
+              <w:fldChar w:fldCharType="begin"/>
+            </w:r>
+            <w:r>
+              <w:rPr>
+                <w:noProof/>
+                <w:webHidden/>
+              </w:rPr>
+              <w:instrText xml:space="preserve"> PAGEREF _Toc463214151 \h </w:instrText>
+            </w:r>
+            <w:r>
+              <w:rPr>
+                <w:noProof/>
+                <w:webHidden/>
+              </w:rPr>
+            </w:r>
+            <w:r>
+              <w:rPr>
+                <w:noProof/>
+                <w:webHidden/>
+              </w:rPr>
+              <w:fldChar w:fldCharType="separate"/>
+            </w:r>
+            <w:r>
+              <w:rPr>
+                <w:noProof/>
+                <w:webHidden/>
+              </w:rPr>
+              <w:t>3</w:t>
+            </w:r>
+            <w:r>
+              <w:rPr>
+                <w:noProof/>
+                <w:webHidden/>
+              </w:rPr>
+              <w:fldChar w:fldCharType="end"/>
+            </w:r>
+          </w:hyperlink>
+        </w:p>
+        <w:p>
+          <w:pPr>
+            <w:pStyle w:val="TOC1"/>
+            <w:tabs>
+              <w:tab w:val="right" w:leader="dot" w:pos="9350"/>
+            </w:tabs>
+            <w:rPr>
+              <w:noProof/>
+            </w:rPr>
+          </w:pPr>
+          <w:hyperlink w:anchor="_Toc463214152" w:history="1">
+            <w:r>
+              <w:rPr>
+                <w:rStyle w:val="Hyperlink"/>
+                <w:noProof/>
+              </w:rPr>
+              <w:t>Game Overview</w:t>
+            </w:r>
+            <w:r>
+              <w:rPr>
+                <w:noProof/>
+                <w:webHidden/>
+              </w:rPr>
+              <w:tab/>
+            </w:r>
+            <w:r>
+              <w:rPr>
+                <w:noProof/>
+                <w:webHidden/>
+              </w:rPr>
+              <w:fldChar w:fldCharType="begin"/>
+            </w:r>
+            <w:r>
+              <w:rPr>
+                <w:noProof/>
+                <w:webHidden/>
+              </w:rPr>
+              <w:instrText xml:space="preserve"> PAGEREF _Toc463214152 \h </w:instrText>
+            </w:r>
+            <w:r>
+              <w:rPr>
+                <w:noProof/>
+                <w:webHidden/>
+              </w:rPr>
+            </w:r>
+            <w:r>
+              <w:rPr>
+                <w:noProof/>
+                <w:webHidden/>
+              </w:rPr>
+              <w:fldChar w:fldCharType="separate"/>
+            </w:r>
+            <w:r>
+              <w:rPr>
+                <w:noProof/>
+                <w:webHidden/>
+              </w:rPr>
+              <w:t>4</w:t>
+            </w:r>
+            <w:r>
+              <w:rPr>
+                <w:noProof/>
+                <w:webHidden/>
+              </w:rPr>
+              <w:fldChar w:fldCharType="end"/>
+            </w:r>
+          </w:hyperlink>
+        </w:p>
+        <w:p>
+          <w:pPr>
+            <w:pStyle w:val="TOC1"/>
+            <w:tabs>
+              <w:tab w:val="right" w:leader="dot" w:pos="9350"/>
+            </w:tabs>
+            <w:rPr>
+              <w:noProof/>
+            </w:rPr>
+          </w:pPr>
+          <w:hyperlink w:anchor="_Toc463214153" w:history="1">
+            <w:r>
+              <w:rPr>
+                <w:rStyle w:val="Hyperlink"/>
+                <w:noProof/>
+              </w:rPr>
+              <w:t>Game Play Mechanics</w:t>
+            </w:r>
+            <w:r>
+              <w:rPr>
+                <w:noProof/>
+                <w:webHidden/>
+              </w:rPr>
+              <w:tab/>
+            </w:r>
+            <w:r>
+              <w:rPr>
+                <w:noProof/>
+                <w:webHidden/>
+              </w:rPr>
+              <w:fldChar w:fldCharType="begin"/>
+            </w:r>
+            <w:r>
+              <w:rPr>
+                <w:noProof/>
+                <w:webHidden/>
+              </w:rPr>
+              <w:instrText xml:space="preserve"> PAGEREF _Toc463214153 \h </w:instrText>
+            </w:r>
+            <w:r>
+              <w:rPr>
+                <w:noProof/>
+                <w:webHidden/>
+              </w:rPr>
+            </w:r>
+            <w:r>
+              <w:rPr>
+                <w:noProof/>
+                <w:webHidden/>
+              </w:rPr>
+              <w:fldChar w:fldCharType="separate"/>
+            </w:r>
+            <w:r>
+              <w:rPr>
+                <w:noProof/>
+                <w:webHidden/>
+              </w:rPr>
+              <w:t>4</w:t>
+            </w:r>
+            <w:r>
+              <w:rPr>
+                <w:noProof/>
+                <w:webHidden/>
+              </w:rPr>
+              <w:fldChar w:fldCharType="end"/>
+            </w:r>
+          </w:hyperlink>
+        </w:p>
+        <w:bookmarkStart w:id="1" w:name="_GoBack"/>
+        <w:p>
+          <w:pPr>
+            <w:pStyle w:val="TOC1"/>
+            <w:tabs>
+              <w:tab w:val="right" w:leader="dot" w:pos="9350"/>
+            </w:tabs>
+            <w:rPr>
+              <w:noProof/>
+            </w:rPr>
+          </w:pPr>
+          <w:r>
+            <w:rPr>
+              <w:rStyle w:val="Hyperlink"/>
+              <w:noProof/>
+            </w:rPr>
+            <w:fldChar w:fldCharType="begin"/>
+          </w:r>
+          <w:r>
+            <w:rPr>
+              <w:rStyle w:val="Hyperlink"/>
+              <w:noProof/>
+            </w:rPr>
+            <w:instrText xml:space="preserve"> </w:instrText>
+          </w:r>
+          <w:r>
+            <w:rPr>
+              <w:noProof/>
+            </w:rPr>
+            <w:instrText>HYPERLINK \l "_Toc463214154"</w:instrText>
+          </w:r>
+          <w:r>
+            <w:rPr>
+              <w:rStyle w:val="Hyperlink"/>
+              <w:noProof/>
+            </w:rPr>
+            <w:instrText xml:space="preserve"> </w:instrText>
+          </w:r>
+          <w:r>
+            <w:rPr>
+              <w:rStyle w:val="Hyperlink"/>
+              <w:noProof/>
+            </w:rPr>
+          </w:r>
+          <w:r>
+            <w:rPr>
+              <w:rStyle w:val="Hyperlink"/>
+              <w:noProof/>
+            </w:rPr>
+            <w:fldChar w:fldCharType="separate"/>
+          </w:r>
+          <w:r>
+            <w:rPr>
+              <w:rStyle w:val="Hyperlink"/>
+              <w:noProof/>
+            </w:rPr>
+            <w:t>Camera</w:t>
+          </w:r>
+          <w:r>
+            <w:rPr>
+              <w:noProof/>
+              <w:webHidden/>
+            </w:rPr>
+            <w:tab/>
+          </w:r>
+          <w:r>
+            <w:rPr>
+              <w:noProof/>
+              <w:webHidden/>
+            </w:rPr>
+            <w:fldChar w:fldCharType="begin"/>
+          </w:r>
+          <w:r>
+            <w:rPr>
+              <w:noProof/>
+              <w:webHidden/>
+            </w:rPr>
+            <w:instrText xml:space="preserve"> PAGEREF _Toc463214154 \h </w:instrText>
+          </w:r>
+          <w:r>
+            <w:rPr>
+              <w:noProof/>
+              <w:webHidden/>
+            </w:rPr>
+          </w:r>
+          <w:r>
+            <w:rPr>
+              <w:noProof/>
+              <w:webHidden/>
+            </w:rPr>
+            <w:fldChar w:fldCharType="separate"/>
+          </w:r>
+          <w:r>
+            <w:rPr>
+              <w:noProof/>
+              <w:webHidden/>
+            </w:rPr>
+            <w:t>4</w:t>
+          </w:r>
+          <w:r>
+            <w:rPr>
+              <w:noProof/>
+              <w:webHidden/>
+            </w:rPr>
+            <w:fldChar w:fldCharType="end"/>
+          </w:r>
+          <w:r>
+            <w:rPr>
+              <w:rStyle w:val="Hyperlink"/>
+              <w:noProof/>
+            </w:rPr>
+            <w:fldChar w:fldCharType="end"/>
+          </w:r>
+        </w:p>
+        <w:bookmarkEnd w:id="1"/>
+        <w:p>
+          <w:pPr>
+            <w:pStyle w:val="TOC1"/>
+            <w:tabs>
+              <w:tab w:val="right" w:leader="dot" w:pos="9350"/>
+            </w:tabs>
+            <w:rPr>
+              <w:noProof/>
+            </w:rPr>
+          </w:pPr>
+          <w:r>
+            <w:rPr>
+              <w:rStyle w:val="Hyperlink"/>
+              <w:noProof/>
+            </w:rPr>
+            <w:fldChar w:fldCharType="begin"/>
+          </w:r>
+          <w:r>
+            <w:rPr>
+              <w:rStyle w:val="Hyperlink"/>
+              <w:noProof/>
+            </w:rPr>
+            <w:instrText xml:space="preserve"> </w:instrText>
+          </w:r>
+          <w:r>
+            <w:rPr>
+              <w:noProof/>
+            </w:rPr>
+            <w:instrText>HYPERLINK \l "_Toc463214155"</w:instrText>
+          </w:r>
+          <w:r>
+            <w:rPr>
+              <w:rStyle w:val="Hyperlink"/>
+              <w:noProof/>
+            </w:rPr>
+            <w:instrText xml:space="preserve"> </w:instrText>
+          </w:r>
+          <w:r>
+            <w:rPr>
+              <w:rStyle w:val="Hyperlink"/>
+              <w:noProof/>
+            </w:rPr>
+          </w:r>
+          <w:r>
+            <w:rPr>
+              <w:rStyle w:val="Hyperlink"/>
+              <w:noProof/>
+            </w:rPr>
+            <w:fldChar w:fldCharType="separate"/>
+          </w:r>
+          <w:r>
+            <w:rPr>
+              <w:rStyle w:val="Hyperlink"/>
+              <w:noProof/>
+            </w:rPr>
+            <w:t>Controls</w:t>
+          </w:r>
+          <w:r>
+            <w:rPr>
+              <w:noProof/>
+              <w:webHidden/>
+            </w:rPr>
+            <w:tab/>
+          </w:r>
+          <w:r>
+            <w:rPr>
+              <w:noProof/>
+              <w:webHidden/>
+            </w:rPr>
+            <w:fldChar w:fldCharType="begin"/>
+          </w:r>
+          <w:r>
+            <w:rPr>
+              <w:noProof/>
+              <w:webHidden/>
+            </w:rPr>
+            <w:instrText xml:space="preserve"> PAGEREF _Toc463214155 \h </w:instrText>
+          </w:r>
+          <w:r>
+            <w:rPr>
+              <w:noProof/>
+              <w:webHidden/>
+            </w:rPr>
+          </w:r>
+          <w:r>
+            <w:rPr>
+              <w:noProof/>
+              <w:webHidden/>
+            </w:rPr>
+            <w:fldChar w:fldCharType="separate"/>
+          </w:r>
+          <w:r>
+            <w:rPr>
+              <w:noProof/>
+              <w:webHidden/>
+            </w:rPr>
+            <w:t>4</w:t>
+          </w:r>
+          <w:r>
+            <w:rPr>
+              <w:noProof/>
+              <w:webHidden/>
+            </w:rPr>
+            <w:fldChar w:fldCharType="end"/>
+          </w:r>
+          <w:r>
+            <w:rPr>
+              <w:rStyle w:val="Hyperlink"/>
+              <w:noProof/>
+            </w:rPr>
+            <w:fldChar w:fldCharType="end"/>
+          </w:r>
+        </w:p>
+        <w:p>
+          <w:pPr>
+            <w:pStyle w:val="TOC1"/>
+            <w:tabs>
+              <w:tab w:val="right" w:leader="dot" w:pos="9350"/>
+            </w:tabs>
+            <w:rPr>
+              <w:noProof/>
+            </w:rPr>
+          </w:pPr>
+          <w:hyperlink w:anchor="_Toc463214156" w:history="1">
+            <w:r>
+              <w:rPr>
+                <w:rStyle w:val="Hyperlink"/>
+                <w:noProof/>
+              </w:rPr>
+              <w:t>Interface Sketch</w:t>
+            </w:r>
+            <w:r>
+              <w:rPr>
+                <w:noProof/>
+                <w:webHidden/>
+              </w:rPr>
+              <w:tab/>
+            </w:r>
+            <w:r>
+              <w:rPr>
+                <w:noProof/>
+                <w:webHidden/>
+              </w:rPr>
+              <w:fldChar w:fldCharType="begin"/>
+            </w:r>
+            <w:r>
+              <w:rPr>
+                <w:noProof/>
+                <w:webHidden/>
+              </w:rPr>
+              <w:instrText xml:space="preserve"> PAGEREF _Toc463214156 \h </w:instrText>
+            </w:r>
+            <w:r>
+              <w:rPr>
+                <w:noProof/>
+                <w:webHidden/>
+              </w:rPr>
+            </w:r>
+            <w:r>
+              <w:rPr>
+                <w:noProof/>
+                <w:webHidden/>
+              </w:rPr>
+              <w:fldChar w:fldCharType="separate"/>
+            </w:r>
+            <w:r>
+              <w:rPr>
+                <w:noProof/>
+                <w:webHidden/>
+              </w:rPr>
+              <w:t>5</w:t>
+            </w:r>
+            <w:r>
+              <w:rPr>
+                <w:noProof/>
+                <w:webHidden/>
+              </w:rPr>
+              <w:fldChar w:fldCharType="end"/>
+            </w:r>
+          </w:hyperlink>
+        </w:p>
+        <w:p>
+          <w:pPr>
+            <w:pStyle w:val="TOC1"/>
+            <w:tabs>
+              <w:tab w:val="right" w:leader="dot" w:pos="9350"/>
+            </w:tabs>
+            <w:rPr>
+              <w:noProof/>
+            </w:rPr>
+          </w:pPr>
+          <w:hyperlink w:anchor="_Toc463214157" w:history="1">
+            <w:r>
+              <w:rPr>
+                <w:rStyle w:val="Hyperlink"/>
+                <w:noProof/>
+              </w:rPr>
+              <w:t>Menu and Screen Descriptions</w:t>
+            </w:r>
+            <w:r>
+              <w:rPr>
+                <w:noProof/>
+                <w:webHidden/>
+              </w:rPr>
+              <w:tab/>
+            </w:r>
+            <w:r>
+              <w:rPr>
+                <w:noProof/>
+                <w:webHidden/>
+              </w:rPr>
+              <w:fldChar w:fldCharType="begin"/>
+            </w:r>
+            <w:r>
+              <w:rPr>
+                <w:noProof/>
+                <w:webHidden/>
+              </w:rPr>
+              <w:instrText xml:space="preserve"> PAGEREF _Toc463214157 \h </w:instrText>
+            </w:r>
+            <w:r>
+              <w:rPr>
+                <w:noProof/>
+                <w:webHidden/>
+              </w:rPr>
+            </w:r>
+            <w:r>
+              <w:rPr>
+                <w:noProof/>
+                <w:webHidden/>
+              </w:rPr>
+              <w:fldChar w:fldCharType="separate"/>
+            </w:r>
+            <w:r>
+              <w:rPr>
+                <w:noProof/>
+                <w:webHidden/>
+              </w:rPr>
+              <w:t>5</w:t>
+            </w:r>
+            <w:r>
+              <w:rPr>
+                <w:noProof/>
+                <w:webHidden/>
+              </w:rPr>
+              <w:fldChar w:fldCharType="end"/>
+            </w:r>
+          </w:hyperlink>
+        </w:p>
+        <w:p>
+          <w:pPr>
+            <w:pStyle w:val="TOC1"/>
+            <w:tabs>
+              <w:tab w:val="right" w:leader="dot" w:pos="9350"/>
+            </w:tabs>
+            <w:rPr>
+              <w:noProof/>
+            </w:rPr>
+          </w:pPr>
+          <w:hyperlink w:anchor="_Toc463214158" w:history="1">
+            <w:r>
+              <w:rPr>
+                <w:rStyle w:val="Hyperlink"/>
+                <w:noProof/>
+              </w:rPr>
+              <w:t>Characters</w:t>
+            </w:r>
+            <w:r>
+              <w:rPr>
+                <w:noProof/>
+                <w:webHidden/>
+              </w:rPr>
+              <w:tab/>
+            </w:r>
+            <w:r>
+              <w:rPr>
+                <w:noProof/>
+                <w:webHidden/>
+              </w:rPr>
+              <w:fldChar w:fldCharType="begin"/>
+            </w:r>
+            <w:r>
+              <w:rPr>
+                <w:noProof/>
+                <w:webHidden/>
+              </w:rPr>
+              <w:instrText xml:space="preserve"> PAGEREF _Toc463214158 \h </w:instrText>
+            </w:r>
+            <w:r>
+              <w:rPr>
+                <w:noProof/>
+                <w:webHidden/>
+              </w:rPr>
+            </w:r>
+            <w:r>
+              <w:rPr>
+                <w:noProof/>
+                <w:webHidden/>
+              </w:rPr>
+              <w:fldChar w:fldCharType="separate"/>
+            </w:r>
+            <w:r>
+              <w:rPr>
+                <w:noProof/>
+                <w:webHidden/>
+              </w:rPr>
+              <w:t>7</w:t>
+            </w:r>
+            <w:r>
+              <w:rPr>
+                <w:noProof/>
+                <w:webHidden/>
+              </w:rPr>
+              <w:fldChar w:fldCharType="end"/>
+            </w:r>
+          </w:hyperlink>
+        </w:p>
+        <w:p>
+          <w:pPr>
+            <w:pStyle w:val="TOC1"/>
+            <w:tabs>
+              <w:tab w:val="right" w:leader="dot" w:pos="9350"/>
+            </w:tabs>
+            <w:rPr>
+              <w:noProof/>
+            </w:rPr>
+          </w:pPr>
+          <w:hyperlink w:anchor="_Toc463214159" w:history="1">
+            <w:r>
+              <w:rPr>
+                <w:rStyle w:val="Hyperlink"/>
+                <w:noProof/>
+              </w:rPr>
+              <w:t>Items</w:t>
+            </w:r>
+            <w:r>
+              <w:rPr>
+                <w:noProof/>
+                <w:webHidden/>
+              </w:rPr>
+              <w:tab/>
+            </w:r>
+            <w:r>
+              <w:rPr>
+                <w:noProof/>
+                <w:webHidden/>
+              </w:rPr>
+              <w:fldChar w:fldCharType="begin"/>
+            </w:r>
+            <w:r>
+              <w:rPr>
+                <w:noProof/>
+                <w:webHidden/>
+              </w:rPr>
+              <w:instrText xml:space="preserve"> PAGEREF _Toc463214159 \h </w:instrText>
+            </w:r>
+            <w:r>
+              <w:rPr>
+                <w:noProof/>
+                <w:webHidden/>
+              </w:rPr>
+            </w:r>
+            <w:r>
+              <w:rPr>
+                <w:noProof/>
+                <w:webHidden/>
+              </w:rPr>
+              <w:fldChar w:fldCharType="separate"/>
+            </w:r>
+            <w:r>
+              <w:rPr>
+                <w:noProof/>
+                <w:webHidden/>
+              </w:rPr>
+              <w:t>7</w:t>
+            </w:r>
+            <w:r>
+              <w:rPr>
+                <w:noProof/>
+                <w:webHidden/>
+              </w:rPr>
+              <w:fldChar w:fldCharType="end"/>
+            </w:r>
+          </w:hyperlink>
+        </w:p>
+        <w:p>
+          <w:pPr>
+            <w:pStyle w:val="TOC1"/>
+            <w:tabs>
+              <w:tab w:val="right" w:leader="dot" w:pos="9350"/>
+            </w:tabs>
+            <w:rPr>
+              <w:noProof/>
+            </w:rPr>
+          </w:pPr>
+          <w:hyperlink w:anchor="_Toc463214160" w:history="1">
+            <w:r>
+              <w:rPr>
+                <w:rStyle w:val="Hyperlink"/>
+                <w:noProof/>
+              </w:rPr>
+              <w:t>Scoring</w:t>
+            </w:r>
+            <w:r>
+              <w:rPr>
+                <w:noProof/>
+                <w:webHidden/>
+              </w:rPr>
+              <w:tab/>
+            </w:r>
+            <w:r>
+              <w:rPr>
+                <w:noProof/>
+                <w:webHidden/>
+              </w:rPr>
+              <w:fldChar w:fldCharType="begin"/>
+            </w:r>
+            <w:r>
+              <w:rPr>
+                <w:noProof/>
+                <w:webHidden/>
+              </w:rPr>
+              <w:instrText xml:space="preserve"> PAGEREF _Toc463214160 \h </w:instrText>
+            </w:r>
+            <w:r>
+              <w:rPr>
+                <w:noProof/>
+                <w:webHidden/>
+              </w:rPr>
+            </w:r>
+            <w:r>
+              <w:rPr>
+                <w:noProof/>
+                <w:webHidden/>
+              </w:rPr>
+              <w:fldChar w:fldCharType="separate"/>
+            </w:r>
+            <w:r>
+              <w:rPr>
+                <w:noProof/>
+                <w:webHidden/>
+              </w:rPr>
+              <w:t>7</w:t>
+            </w:r>
+            <w:r>
+              <w:rPr>
+                <w:noProof/>
+                <w:webHidden/>
+              </w:rPr>
+              <w:fldChar w:fldCharType="end"/>
+            </w:r>
+          </w:hyperlink>
+        </w:p>
+        <w:p>
+          <w:pPr>
+            <w:pStyle w:val="TOC1"/>
+            <w:tabs>
+              <w:tab w:val="right" w:leader="dot" w:pos="9350"/>
+            </w:tabs>
+            <w:rPr>
+              <w:noProof/>
+            </w:rPr>
+          </w:pPr>
+          <w:hyperlink w:anchor="_Toc463214161" w:history="1">
+            <w:r>
+              <w:rPr>
+                <w:rStyle w:val="Hyperlink"/>
+                <w:noProof/>
+              </w:rPr>
+              <w:t>Sound Index</w:t>
+            </w:r>
+            <w:r>
+              <w:rPr>
+                <w:noProof/>
+                <w:webHidden/>
+              </w:rPr>
+              <w:tab/>
+            </w:r>
+            <w:r>
+              <w:rPr>
+                <w:noProof/>
+                <w:webHidden/>
+              </w:rPr>
+              <w:fldChar w:fldCharType="begin"/>
+            </w:r>
+            <w:r>
+              <w:rPr>
+                <w:noProof/>
+                <w:webHidden/>
+              </w:rPr>
+              <w:instrText xml:space="preserve"> PAGEREF _Toc463214161 \h </w:instrText>
+            </w:r>
+            <w:r>
+              <w:rPr>
+                <w:noProof/>
+                <w:webHidden/>
+              </w:rPr>
+            </w:r>
+            <w:r>
+              <w:rPr>
+                <w:noProof/>
+                <w:webHidden/>
+              </w:rPr>
+              <w:fldChar w:fldCharType="separate"/>
+            </w:r>
+            <w:r>
+              <w:rPr>
+                <w:noProof/>
+                <w:webHidden/>
+              </w:rPr>
+              <w:t>7</w:t>
+            </w:r>
+            <w:r>
+              <w:rPr>
+                <w:noProof/>
+                <w:webHidden/>
+              </w:rPr>
+              <w:fldChar w:fldCharType="end"/>
+            </w:r>
+          </w:hyperlink>
+        </w:p>
+        <w:p>
+          <w:pPr>
+            <w:pStyle w:val="TOC1"/>
+            <w:tabs>
+              <w:tab w:val="right" w:leader="dot" w:pos="9350"/>
+            </w:tabs>
+            <w:rPr>
+              <w:noProof/>
+            </w:rPr>
+          </w:pPr>
+          <w:hyperlink w:anchor="_Toc463214162" w:history="1">
+            <w:r>
+              <w:rPr>
+                <w:rStyle w:val="Hyperlink"/>
+                <w:noProof/>
+              </w:rPr>
+              <w:t>Art / Multimedia Index</w:t>
+            </w:r>
+            <w:r>
+              <w:rPr>
+                <w:noProof/>
+                <w:webHidden/>
+              </w:rPr>
+              <w:tab/>
+            </w:r>
+            <w:r>
+              <w:rPr>
+                <w:noProof/>
+                <w:webHidden/>
+              </w:rPr>
+              <w:fldChar w:fldCharType="begin"/>
+            </w:r>
+            <w:r>
+              <w:rPr>
+                <w:noProof/>
+                <w:webHidden/>
+              </w:rPr>
+              <w:instrText xml:space="preserve"> PAGEREF _Toc463214162 \h </w:instrText>
+            </w:r>
+            <w:r>
+              <w:rPr>
+                <w:noProof/>
+                <w:webHidden/>
+              </w:rPr>
+            </w:r>
+            <w:r>
+              <w:rPr>
+                <w:noProof/>
+                <w:webHidden/>
+              </w:rPr>
+              <w:fldChar w:fldCharType="separate"/>
+            </w:r>
+            <w:r>
+              <w:rPr>
+                <w:noProof/>
+                <w:webHidden/>
+              </w:rPr>
+              <w:t>8</w:t>
+            </w:r>
+            <w:r>
+              <w:rPr>
+                <w:noProof/>
+                <w:webHidden/>
+              </w:rPr>
+              <w:fldChar w:fldCharType="end"/>
+            </w:r>
+          </w:hyperlink>
+        </w:p>
+        <w:p>
+          <w:r>
+            <w:rPr>
+              <w:b/>
+              <w:bCs/>
+              <w:noProof/>
+            </w:rPr>
+            <w:fldChar w:fldCharType="end"/>
+          </w:r>
+        </w:p>
+      </w:sdtContent>
+    </w:sdt>
+    <w:p>
+      <w:pPr>
+        <w:rPr>
+          <w:b/>
+          <w:sz w:val="24"/>
+          <w:szCs w:val="24"/>
+          <w:u w:val="single"/>
+        </w:rPr>
+      </w:pPr>
+      <w:r>
+        <w:rPr>
+          <w:b/>
+          <w:sz w:val="24"/>
+          <w:szCs w:val="24"/>
+          <w:u w:val="single"/>
+        </w:rPr>
+        <w:br w:type="page"/>
+      </w:r>
     </w:p>
     <w:p>
       <w:pPr>
-        <w:jc w:val="right"/>
-        <w:rPr>
-          <w:sz w:val="24"/>
-          <w:szCs w:val="24"/>
-        </w:rPr>
-      </w:pPr>
-      <w:r>
-        <w:rPr>
-          <w:sz w:val="24"/>
-          <w:szCs w:val="24"/>
-        </w:rPr>
-        <w:t>[Your Table of Contents should go here.  Make sure that your document’s sections are hyperlinked to their corresponding pages.]</w:t>
-      </w:r>
+        <w:pStyle w:val="Heading1"/>
+        <w:jc w:val="center"/>
+        <w:rPr>
+          <w:color w:val="auto"/>
+          <w:u w:val="single"/>
+        </w:rPr>
+      </w:pPr>
+      <w:bookmarkStart w:id="2" w:name="_Toc463214151"/>
+      <w:r>
+        <w:rPr>
+          <w:color w:val="auto"/>
+          <w:u w:val="single"/>
+        </w:rPr>
+        <w:lastRenderedPageBreak/>
+        <w:t>Version History</w:t>
+      </w:r>
+      <w:bookmarkEnd w:id="2"/>
     </w:p>
     <w:p>
       <w:pPr>
-        <w:rPr>
-          <w:b/>
-          <w:sz w:val="24"/>
-          <w:szCs w:val="24"/>
-          <w:u w:val="single"/>
-        </w:rPr>
-      </w:pPr>
-      <w:r>
-        <w:rPr>
-          <w:b/>
-          <w:sz w:val="24"/>
-          <w:szCs w:val="24"/>
-          <w:u w:val="single"/>
-        </w:rPr>
-        <w:br w:type="page"/>
+        <w:jc w:val="right"/>
+        <w:rPr>
+          <w:sz w:val="24"/>
+          <w:szCs w:val="24"/>
+        </w:rPr>
+      </w:pPr>
+      <w:r>
+        <w:rPr>
+          <w:sz w:val="24"/>
+          <w:szCs w:val="24"/>
+        </w:rPr>
+        <w:t xml:space="preserve">[This is where you keep track of </w:t>
+      </w:r>
+      <w:r>
+        <w:rPr>
+          <w:sz w:val="24"/>
+          <w:szCs w:val="24"/>
+        </w:rPr>
+        <w:t xml:space="preserve">the </w:t>
+      </w:r>
+      <w:r>
+        <w:rPr>
+          <w:sz w:val="24"/>
+          <w:szCs w:val="24"/>
+        </w:rPr>
+        <w:t xml:space="preserve">detailed changes </w:t>
+      </w:r>
+      <w:r>
+        <w:rPr>
+          <w:sz w:val="24"/>
+          <w:szCs w:val="24"/>
+        </w:rPr>
+        <w:t xml:space="preserve">made to </w:t>
+      </w:r>
+      <w:r>
+        <w:rPr>
+          <w:sz w:val="24"/>
+          <w:szCs w:val="24"/>
+        </w:rPr>
+        <w:t xml:space="preserve">your document throughout the course of development.] </w:t>
       </w:r>
     </w:p>
     <w:p>
       <w:pPr>
-        <w:jc w:val="center"/>
-        <w:rPr>
-          <w:b/>
-          <w:sz w:val="24"/>
-          <w:szCs w:val="24"/>
-          <w:u w:val="single"/>
-        </w:rPr>
-      </w:pPr>
-      <w:r>
-        <w:rPr>
-          <w:b/>
-          <w:sz w:val="24"/>
-          <w:szCs w:val="24"/>
-          <w:u w:val="single"/>
-        </w:rPr>
-        <w:lastRenderedPageBreak/>
-        <w:t>Version History</w:t>
+        <w:rPr>
+          <w:sz w:val="24"/>
+          <w:szCs w:val="24"/>
+        </w:rPr>
+      </w:pPr>
+      <w:r>
+        <w:rPr>
+          <w:sz w:val="24"/>
+          <w:szCs w:val="24"/>
+        </w:rPr>
+        <w:br w:type="page"/>
       </w:r>
     </w:p>
     <w:p>
@@ -766,206 +1833,118 @@
           <w:szCs w:val="24"/>
         </w:rPr>
       </w:pPr>
-      <w:r>
-        <w:rPr>
-          <w:sz w:val="24"/>
-          <w:szCs w:val="24"/>
-        </w:rPr>
-        <w:t xml:space="preserve">[This is where you keep track of </w:t>
-      </w:r>
-      <w:r>
-        <w:rPr>
-          <w:sz w:val="24"/>
-          <w:szCs w:val="24"/>
-        </w:rPr>
-        <w:t xml:space="preserve">the </w:t>
-      </w:r>
-      <w:r>
-        <w:rPr>
-          <w:sz w:val="24"/>
-          <w:szCs w:val="24"/>
-        </w:rPr>
-        <w:t xml:space="preserve">detailed changes </w:t>
-      </w:r>
-      <w:r>
-        <w:rPr>
-          <w:sz w:val="24"/>
-          <w:szCs w:val="24"/>
-        </w:rPr>
-        <w:t xml:space="preserve">made to </w:t>
-      </w:r>
-      <w:r>
-        <w:rPr>
-          <w:sz w:val="24"/>
-          <w:szCs w:val="24"/>
-        </w:rPr>
-        <w:t xml:space="preserve">your document throughout the course of development.] </w:t>
-      </w:r>
     </w:p>
     <w:p>
       <w:pPr>
-        <w:rPr>
-          <w:sz w:val="24"/>
-          <w:szCs w:val="24"/>
-        </w:rPr>
-      </w:pPr>
-      <w:r>
-        <w:rPr>
-          <w:sz w:val="24"/>
-          <w:szCs w:val="24"/>
-        </w:rPr>
-        <w:br w:type="page"/>
+        <w:pStyle w:val="Heading1"/>
+      </w:pPr>
+      <w:bookmarkStart w:id="3" w:name="_Toc463214152"/>
+      <w:r>
+        <w:t>Game Overview</w:t>
+      </w:r>
+      <w:bookmarkEnd w:id="3"/>
+      <w:r>
+        <w:t xml:space="preserve"> </w:t>
       </w:r>
     </w:p>
     <w:p>
       <w:pPr>
-        <w:jc w:val="right"/>
-        <w:rPr>
-          <w:sz w:val="24"/>
-          <w:szCs w:val="24"/>
-        </w:rPr>
-      </w:pPr>
+        <w:pStyle w:val="ListParagraph"/>
+        <w:rPr>
+          <w:b/>
+          <w:sz w:val="24"/>
+          <w:szCs w:val="24"/>
+        </w:rPr>
+      </w:pPr>
+      <w:r>
+        <w:rPr>
+          <w:sz w:val="24"/>
+          <w:szCs w:val="24"/>
+        </w:rPr>
+        <w:t xml:space="preserve">Here are stovetop games we created a service </w:t>
+      </w:r>
+      <w:r>
+        <w:rPr>
+          <w:sz w:val="24"/>
+          <w:szCs w:val="24"/>
+        </w:rPr>
+        <w:t xml:space="preserve">to compile python code in the cloud. The service became so overloaded that our servers couldn’t handle it. We worked 5 ½ days straight to try and come up with a solution that would be fast and </w:t>
+      </w:r>
+      <w:r>
+        <w:rPr>
+          <w:sz w:val="24"/>
+          <w:szCs w:val="24"/>
+        </w:rPr>
+        <w:t>economical</w:t>
+      </w:r>
+      <w:r>
+        <w:rPr>
+          <w:sz w:val="24"/>
+          <w:szCs w:val="24"/>
+        </w:rPr>
+        <w:t xml:space="preserve"> at the same time</w:t>
+      </w:r>
+      <w:r>
+        <w:rPr>
+          <w:sz w:val="24"/>
+          <w:szCs w:val="24"/>
+        </w:rPr>
+        <w:t>,</w:t>
+      </w:r>
+      <w:r>
+        <w:rPr>
+          <w:sz w:val="24"/>
+          <w:szCs w:val="24"/>
+        </w:rPr>
+        <w:t xml:space="preserve"> </w:t>
+      </w:r>
+      <w:r>
+        <w:rPr>
+          <w:sz w:val="24"/>
+          <w:szCs w:val="24"/>
+        </w:rPr>
+        <w:t>until Jeff on</w:t>
+      </w:r>
+      <w:r>
+        <w:rPr>
+          <w:sz w:val="24"/>
+          <w:szCs w:val="24"/>
+        </w:rPr>
+        <w:t>e</w:t>
+      </w:r>
+      <w:r>
+        <w:rPr>
+          <w:sz w:val="24"/>
+          <w:szCs w:val="24"/>
+        </w:rPr>
+        <w:t xml:space="preserve"> of our engineers</w:t>
+      </w:r>
+      <w:r>
+        <w:rPr>
+          <w:sz w:val="24"/>
+          <w:szCs w:val="24"/>
+        </w:rPr>
+        <w:t xml:space="preserve"> came up with the idea of have the code compiled trough crowdsourcing. This is where code compiler was created.</w:t>
+      </w:r>
     </w:p>
     <w:p>
       <w:pPr>
-        <w:pStyle w:val="ListParagraph"/>
-        <w:numPr>
-          <w:ilvl w:val="0"/>
-          <w:numId w:val="1"/>
-        </w:numPr>
         <w:rPr>
           <w:b/>
           <w:sz w:val="24"/>
           <w:szCs w:val="24"/>
         </w:rPr>
       </w:pPr>
-      <w:r>
-        <w:rPr>
-          <w:b/>
-          <w:sz w:val="24"/>
-          <w:szCs w:val="24"/>
-        </w:rPr>
-        <w:t>Game Overview</w:t>
-      </w:r>
-      <w:r>
-        <w:rPr>
-          <w:b/>
-          <w:sz w:val="24"/>
-          <w:szCs w:val="24"/>
-        </w:rPr>
-        <w:t xml:space="preserve"> </w:t>
-      </w:r>
     </w:p>
     <w:p>
       <w:pPr>
-        <w:pStyle w:val="ListParagraph"/>
-        <w:rPr>
-          <w:b/>
-          <w:sz w:val="24"/>
-          <w:szCs w:val="24"/>
-        </w:rPr>
-      </w:pPr>
-      <w:r>
-        <w:rPr>
-          <w:sz w:val="24"/>
-          <w:szCs w:val="24"/>
-        </w:rPr>
-        <w:t xml:space="preserve">Here are stovetop games we created a service </w:t>
-      </w:r>
-      <w:r>
-        <w:rPr>
-          <w:sz w:val="24"/>
-          <w:szCs w:val="24"/>
-        </w:rPr>
-        <w:t xml:space="preserve">to compile python code in the cloud. The service became so overloaded that our servers couldn’t handle it. We worked 5 ½ days straight to try and come up with a solution that would be fast and </w:t>
-      </w:r>
-      <w:r>
-        <w:rPr>
-          <w:sz w:val="24"/>
-          <w:szCs w:val="24"/>
-        </w:rPr>
-        <w:t>economical</w:t>
-      </w:r>
-      <w:r>
-        <w:rPr>
-          <w:sz w:val="24"/>
-          <w:szCs w:val="24"/>
-        </w:rPr>
-        <w:t xml:space="preserve"> at the same time</w:t>
-      </w:r>
-      <w:r>
-        <w:rPr>
-          <w:sz w:val="24"/>
-          <w:szCs w:val="24"/>
-        </w:rPr>
-        <w:t>,</w:t>
-      </w:r>
-      <w:r>
-        <w:rPr>
-          <w:sz w:val="24"/>
-          <w:szCs w:val="24"/>
-        </w:rPr>
-        <w:t xml:space="preserve"> </w:t>
-      </w:r>
-      <w:r>
-        <w:rPr>
-          <w:sz w:val="24"/>
-          <w:szCs w:val="24"/>
-        </w:rPr>
-        <w:t>until Jeff on</w:t>
-      </w:r>
-      <w:r>
-        <w:rPr>
-          <w:sz w:val="24"/>
-          <w:szCs w:val="24"/>
-        </w:rPr>
-        <w:t>e</w:t>
-      </w:r>
-      <w:r>
-        <w:rPr>
-          <w:sz w:val="24"/>
-          <w:szCs w:val="24"/>
-        </w:rPr>
-        <w:t xml:space="preserve"> of our engineers</w:t>
-      </w:r>
-      <w:r>
-        <w:rPr>
-          <w:sz w:val="24"/>
-          <w:szCs w:val="24"/>
-        </w:rPr>
-        <w:t xml:space="preserve"> came up with the idea of have the code compiled trough crowdsourcing. This is where code compiler was created.</w:t>
-      </w:r>
-    </w:p>
-    <w:p>
-      <w:pPr>
-        <w:rPr>
-          <w:b/>
-          <w:sz w:val="24"/>
-          <w:szCs w:val="24"/>
-        </w:rPr>
-      </w:pPr>
-    </w:p>
-    <w:p>
-      <w:pPr>
-        <w:pStyle w:val="ListParagraph"/>
-        <w:numPr>
-          <w:ilvl w:val="0"/>
-          <w:numId w:val="1"/>
-        </w:numPr>
-        <w:rPr>
-          <w:b/>
-          <w:sz w:val="24"/>
-          <w:szCs w:val="24"/>
-        </w:rPr>
-      </w:pPr>
-      <w:r>
-        <w:rPr>
-          <w:b/>
-          <w:sz w:val="24"/>
-          <w:szCs w:val="24"/>
-        </w:rPr>
+        <w:pStyle w:val="Heading1"/>
+      </w:pPr>
+      <w:bookmarkStart w:id="4" w:name="_Toc463214153"/>
+      <w:r>
         <w:t>Game Play Mechanics</w:t>
       </w:r>
+      <w:bookmarkEnd w:id="4"/>
     </w:p>
     <w:p>
       <w:pPr>
@@ -997,31 +1976,17 @@
     </w:p>
     <w:p>
       <w:pPr>
-        <w:pStyle w:val="ListParagraph"/>
-        <w:numPr>
-          <w:ilvl w:val="0"/>
-          <w:numId w:val="1"/>
-        </w:numPr>
+        <w:pStyle w:val="Heading1"/>
         <w:rPr>
           <w:i/>
-          <w:sz w:val="24"/>
-          <w:szCs w:val="24"/>
-        </w:rPr>
-      </w:pPr>
-      <w:r>
-        <w:rPr>
-          <w:b/>
-          <w:sz w:val="24"/>
-          <w:szCs w:val="24"/>
-        </w:rPr>
+        </w:rPr>
+      </w:pPr>
+      <w:bookmarkStart w:id="5" w:name="_Toc463214154"/>
+      <w:r>
         <w:t>Camera</w:t>
       </w:r>
-      <w:r>
-        <w:rPr>
-          <w:b/>
-          <w:sz w:val="24"/>
-          <w:szCs w:val="24"/>
-        </w:rPr>
+      <w:bookmarkEnd w:id="5"/>
+      <w:r>
         <w:t xml:space="preserve"> </w:t>
       </w:r>
     </w:p>
@@ -1066,25 +2031,13 @@
     </w:p>
     <w:p>
       <w:pPr>
-        <w:pStyle w:val="ListParagraph"/>
-        <w:numPr>
-          <w:ilvl w:val="0"/>
-          <w:numId w:val="1"/>
-        </w:numPr>
-        <w:rPr>
-          <w:b/>
-          <w:sz w:val="24"/>
-          <w:szCs w:val="24"/>
-        </w:rPr>
-      </w:pPr>
-      <w:r>
-        <w:rPr>
-          <w:b/>
-          <w:sz w:val="24"/>
-          <w:szCs w:val="24"/>
-        </w:rPr>
+        <w:pStyle w:val="Heading1"/>
+      </w:pPr>
+      <w:bookmarkStart w:id="6" w:name="_Toc463214155"/>
+      <w:r>
         <w:t>Controls</w:t>
       </w:r>
+      <w:bookmarkEnd w:id="6"/>
     </w:p>
     <w:p>
       <w:pPr>
@@ -1113,33 +2066,17 @@
     </w:p>
     <w:p>
       <w:pPr>
-        <w:pStyle w:val="ListParagraph"/>
-        <w:numPr>
-          <w:ilvl w:val="0"/>
-          <w:numId w:val="1"/>
-        </w:numPr>
-        <w:rPr>
-          <w:b/>
-          <w:sz w:val="24"/>
-          <w:szCs w:val="24"/>
-        </w:rPr>
-      </w:pPr>
-      <w:r>
-        <w:rPr>
-          <w:b/>
-          <w:sz w:val="24"/>
-          <w:szCs w:val="24"/>
-        </w:rPr>
+        <w:pStyle w:val="Heading1"/>
+      </w:pPr>
+      <w:bookmarkStart w:id="7" w:name="_Toc463214156"/>
+      <w:r>
+        <w:lastRenderedPageBreak/>
         <w:t>Interface</w:t>
       </w:r>
       <w:r>
-        <w:rPr>
-          <w:b/>
-          <w:sz w:val="24"/>
-          <w:szCs w:val="24"/>
-        </w:rPr>
         <w:t xml:space="preserve"> Sketch</w:t>
       </w:r>
+      <w:bookmarkEnd w:id="7"/>
     </w:p>
     <w:p>
       <w:pPr>
@@ -1154,12 +2091,86 @@
           <w:noProof/>
           <w:lang w:eastAsia="en-CA"/>
         </w:rPr>
-        <w:lastRenderedPageBreak/>
         <w:drawing>
-          <wp:inline distT="0" distB="0" distL="0" distR="0" wp14:anchorId="2F246A18" wp14:editId="195A3352">
+          <wp:inline distT="0" distB="0" distL="0" distR="0" wp14:anchorId="43F18297" wp14:editId="232BBE83">
             <wp:extent cx="5943600" cy="4272280"/>
             <wp:effectExtent l="0" t="0" r="0" b="0"/>
             <wp:docPr id="2" name="Picture 2"/>
+            <wp:cNvGraphicFramePr>
+              <a:graphicFrameLocks xmlns:a="http://schemas.openxmlformats.org/drawingml/2006/main" noChangeAspect="1"/>
+            </wp:cNvGraphicFramePr>
+            <a:graphic xmlns:a="http://schemas.openxmlformats.org/drawingml/2006/main">
+              <a:graphicData uri="http://schemas.openxmlformats.org/drawingml/2006/picture">
+                <pic:pic xmlns:pic="http://schemas.openxmlformats.org/drawingml/2006/picture">
+                  <pic:nvPicPr>
+                    <pic:cNvPr id="1" name=""/>
+                    <pic:cNvPicPr/>
+                  </pic:nvPicPr>
+                  <pic:blipFill>
+                    <a:blip r:embed="rId13"/>
+                    <a:stretch>
+                      <a:fillRect/>
+                    </a:stretch>
+                  </pic:blipFill>
+                  <pic:spPr>
+                    <a:xfrm>
+                      <a:off x="0" y="0"/>
+                      <a:ext cx="5943600" cy="4272280"/>
+                    </a:xfrm>
+                    <a:prstGeom prst="rect">
+                      <a:avLst/>
+                    </a:prstGeom>
+                  </pic:spPr>
+                </pic:pic>
+              </a:graphicData>
+            </a:graphic>
+          </wp:inline>
+        </w:drawing>
+      </w:r>
+      <w:r>
+        <w:rPr>
+          <w:b/>
+          <w:sz w:val="24"/>
+          <w:szCs w:val="24"/>
+        </w:rPr>
+        <w:br/>
+      </w:r>
+      <w:r>
+        <w:rPr>
+          <w:sz w:val="24"/>
+          <w:szCs w:val="24"/>
+        </w:rPr>
+        <w:t>Note: This was the original idea but the idea has changed since.</w:t>
+      </w:r>
+    </w:p>
+    <w:p>
+      <w:pPr>
+        <w:pStyle w:val="Heading1"/>
+      </w:pPr>
+      <w:bookmarkStart w:id="8" w:name="_Toc463214157"/>
+      <w:r>
+        <w:t>Menu and Screen Descriptions</w:t>
+      </w:r>
+      <w:bookmarkEnd w:id="8"/>
+    </w:p>
+    <w:p>
+      <w:pPr>
+        <w:rPr>
+          <w:b/>
+          <w:sz w:val="24"/>
+          <w:szCs w:val="24"/>
+        </w:rPr>
+      </w:pPr>
+      <w:r>
+        <w:rPr>
+          <w:noProof/>
+          <w:lang w:eastAsia="en-CA"/>
+        </w:rPr>
+        <w:drawing>
+          <wp:inline distT="0" distB="0" distL="0" distR="0" wp14:anchorId="60387164" wp14:editId="7063064E">
+            <wp:extent cx="2933700" cy="2237260"/>
+            <wp:effectExtent l="0" t="0" r="0" b="0"/>
+            <wp:docPr id="9" name="Picture 9"/>
             <wp:cNvGraphicFramePr>
               <a:graphicFrameLocks xmlns:a="http://schemas.openxmlformats.org/drawingml/2006/main" noChangeAspect="1"/>
             </wp:cNvGraphicFramePr>
@@ -1179,7 +2190,7 @@
                   <pic:spPr>
                     <a:xfrm>
                       <a:off x="0" y="0"/>
-                      <a:ext cx="5943600" cy="4272280"/>
+                      <a:ext cx="2938780" cy="2241134"/>
                     </a:xfrm>
                     <a:prstGeom prst="rect">
                       <a:avLst/>
@@ -1194,48 +2205,88 @@
     </w:p>
     <w:p>
       <w:pPr>
-        <w:pStyle w:val="ListParagraph"/>
-        <w:numPr>
-          <w:ilvl w:val="0"/>
-          <w:numId w:val="1"/>
-        </w:numPr>
-        <w:rPr>
-          <w:b/>
-          <w:sz w:val="24"/>
-          <w:szCs w:val="24"/>
-        </w:rPr>
-      </w:pPr>
-      <w:r>
-        <w:rPr>
-          <w:b/>
-          <w:sz w:val="24"/>
-          <w:szCs w:val="24"/>
-        </w:rPr>
-        <w:t>Menu and Screen Descriptions</w:t>
+        <w:rPr>
+          <w:sz w:val="24"/>
+          <w:szCs w:val="24"/>
+        </w:rPr>
+      </w:pPr>
+      <w:r>
+        <w:rPr>
+          <w:sz w:val="24"/>
+          <w:szCs w:val="24"/>
+        </w:rPr>
+        <w:t>This is the menu scene that shows when a user starts the game.</w:t>
       </w:r>
     </w:p>
     <w:p>
       <w:pPr>
-        <w:pStyle w:val="ListParagraph"/>
-        <w:rPr>
-          <w:i/>
-          <w:sz w:val="24"/>
-          <w:szCs w:val="24"/>
-        </w:rPr>
-      </w:pPr>
-      <w:r>
-        <w:rPr>
-          <w:i/>
-          <w:sz w:val="24"/>
-          <w:szCs w:val="24"/>
-        </w:rPr>
-        <w:t>(Include additional screen shots and accompanying descriptions for any menus and additional screen)</w:t>
+        <w:ind w:left="360"/>
+        <w:rPr>
+          <w:sz w:val="24"/>
+          <w:szCs w:val="24"/>
+        </w:rPr>
+      </w:pPr>
+      <w:r>
+        <w:rPr>
+          <w:noProof/>
+          <w:lang w:eastAsia="en-CA"/>
+        </w:rPr>
+        <w:lastRenderedPageBreak/>
+        <w:drawing>
+          <wp:inline distT="0" distB="0" distL="0" distR="0" wp14:anchorId="21F5DDA4" wp14:editId="7044A76E">
+            <wp:extent cx="2705467" cy="2038350"/>
+            <wp:effectExtent l="0" t="0" r="0" b="0"/>
+            <wp:docPr id="10" name="Picture 10"/>
+            <wp:cNvGraphicFramePr>
+              <a:graphicFrameLocks xmlns:a="http://schemas.openxmlformats.org/drawingml/2006/main" noChangeAspect="1"/>
+            </wp:cNvGraphicFramePr>
+            <a:graphic xmlns:a="http://schemas.openxmlformats.org/drawingml/2006/main">
+              <a:graphicData uri="http://schemas.openxmlformats.org/drawingml/2006/picture">
+                <pic:pic xmlns:pic="http://schemas.openxmlformats.org/drawingml/2006/picture">
+                  <pic:nvPicPr>
+                    <pic:cNvPr id="1" name=""/>
+                    <pic:cNvPicPr/>
+                  </pic:nvPicPr>
+                  <pic:blipFill>
+                    <a:blip r:embed="rId15"/>
+                    <a:stretch>
+                      <a:fillRect/>
+                    </a:stretch>
+                  </pic:blipFill>
+                  <pic:spPr>
+                    <a:xfrm>
+                      <a:off x="0" y="0"/>
+                      <a:ext cx="2712387" cy="2043564"/>
+                    </a:xfrm>
+                    <a:prstGeom prst="rect">
+                      <a:avLst/>
+                    </a:prstGeom>
+                  </pic:spPr>
+                </pic:pic>
+              </a:graphicData>
+            </a:graphic>
+          </wp:inline>
+        </w:drawing>
+      </w:r>
+      <w:r>
+        <w:rPr>
+          <w:sz w:val="24"/>
+          <w:szCs w:val="24"/>
+        </w:rPr>
+        <w:br/>
+      </w:r>
+      <w:r>
+        <w:rPr>
+          <w:sz w:val="24"/>
+          <w:szCs w:val="24"/>
+        </w:rPr>
+        <w:t>This is the game play scene</w:t>
       </w:r>
     </w:p>
     <w:p>
       <w:pPr>
-        <w:rPr>
-          <w:b/>
+        <w:ind w:left="360"/>
+        <w:rPr>
           <w:sz w:val="24"/>
           <w:szCs w:val="24"/>
         </w:rPr>
@@ -1243,83 +2294,75 @@
     </w:p>
     <w:p>
       <w:pPr>
-        <w:pStyle w:val="ListParagraph"/>
-        <w:numPr>
-          <w:ilvl w:val="0"/>
-          <w:numId w:val="1"/>
-        </w:numPr>
-        <w:rPr>
-          <w:b/>
-          <w:sz w:val="24"/>
-          <w:szCs w:val="24"/>
-        </w:rPr>
-      </w:pPr>
-      <w:r>
-        <w:rPr>
-          <w:b/>
-          <w:sz w:val="24"/>
-          <w:szCs w:val="24"/>
-        </w:rPr>
-        <w:t>Characters</w:t>
+        <w:ind w:firstLine="360"/>
+        <w:rPr>
+          <w:sz w:val="24"/>
+          <w:szCs w:val="24"/>
+        </w:rPr>
+      </w:pPr>
+      <w:r>
+        <w:rPr>
+          <w:noProof/>
+          <w:lang w:eastAsia="en-CA"/>
+        </w:rPr>
+        <w:drawing>
+          <wp:inline distT="0" distB="0" distL="0" distR="0" wp14:anchorId="14D81269" wp14:editId="40470BE7">
+            <wp:extent cx="2817651" cy="2124075"/>
+            <wp:effectExtent l="0" t="0" r="1905" b="0"/>
+            <wp:docPr id="11" name="Picture 11"/>
+            <wp:cNvGraphicFramePr>
+              <a:graphicFrameLocks xmlns:a="http://schemas.openxmlformats.org/drawingml/2006/main" noChangeAspect="1"/>
+            </wp:cNvGraphicFramePr>
+            <a:graphic xmlns:a="http://schemas.openxmlformats.org/drawingml/2006/main">
+              <a:graphicData uri="http://schemas.openxmlformats.org/drawingml/2006/picture">
+                <pic:pic xmlns:pic="http://schemas.openxmlformats.org/drawingml/2006/picture">
+                  <pic:nvPicPr>
+                    <pic:cNvPr id="1" name=""/>
+                    <pic:cNvPicPr/>
+                  </pic:nvPicPr>
+                  <pic:blipFill>
+                    <a:blip r:embed="rId16"/>
+                    <a:stretch>
+                      <a:fillRect/>
+                    </a:stretch>
+                  </pic:blipFill>
+                  <pic:spPr>
+                    <a:xfrm>
+                      <a:off x="0" y="0"/>
+                      <a:ext cx="2819694" cy="2125615"/>
+                    </a:xfrm>
+                    <a:prstGeom prst="rect">
+                      <a:avLst/>
+                    </a:prstGeom>
+                  </pic:spPr>
+                </pic:pic>
+              </a:graphicData>
+            </a:graphic>
+          </wp:inline>
+        </w:drawing>
+      </w:r>
+      <w:r>
+        <w:rPr>
+          <w:sz w:val="24"/>
+          <w:szCs w:val="24"/>
+        </w:rPr>
+        <w:br/>
+        <w:t xml:space="preserve">       This is the Win scene. The user sees this when the compiler % goes to 100%</w:t>
       </w:r>
     </w:p>
     <w:p>
       <w:pPr>
-        <w:ind w:left="720"/>
-        <w:rPr>
-          <w:sz w:val="24"/>
-          <w:szCs w:val="24"/>
-        </w:rPr>
-      </w:pPr>
-      <w:r>
-        <w:rPr>
-          <w:sz w:val="24"/>
-          <w:szCs w:val="24"/>
-        </w:rPr>
-        <w:t xml:space="preserve">The </w:t>
-      </w:r>
-      <w:proofErr w:type="gramStart"/>
-      <w:r>
-        <w:rPr>
-          <w:sz w:val="24"/>
-          <w:szCs w:val="24"/>
-        </w:rPr>
-        <w:t>players</w:t>
-      </w:r>
-      <w:proofErr w:type="gramEnd"/>
-      <w:r>
-        <w:rPr>
-          <w:sz w:val="24"/>
-          <w:szCs w:val="24"/>
-        </w:rPr>
-        <w:t xml:space="preserve"> avatar is a space that </w:t>
-      </w:r>
-      <w:r>
-        <w:rPr>
-          <w:sz w:val="24"/>
-          <w:szCs w:val="24"/>
-        </w:rPr>
-        <w:t>flies</w:t>
-      </w:r>
-      <w:r>
-        <w:rPr>
-          <w:sz w:val="24"/>
-          <w:szCs w:val="24"/>
-        </w:rPr>
-        <w:t xml:space="preserve"> over the ocean</w:t>
-      </w:r>
-      <w:r>
-        <w:rPr>
-          <w:sz w:val="24"/>
-          <w:szCs w:val="24"/>
-        </w:rPr>
-        <w:t>. The player can only move up and down</w:t>
-      </w:r>
+        <w:ind w:firstLine="360"/>
+        <w:rPr>
+          <w:sz w:val="24"/>
+          <w:szCs w:val="24"/>
+        </w:rPr>
+      </w:pPr>
     </w:p>
     <w:p>
       <w:pPr>
-        <w:rPr>
-          <w:b/>
+        <w:ind w:firstLine="360"/>
+        <w:rPr>
           <w:sz w:val="24"/>
           <w:szCs w:val="24"/>
         </w:rPr>
@@ -1327,212 +2370,501 @@
     </w:p>
     <w:p>
       <w:pPr>
-        <w:pStyle w:val="ListParagraph"/>
-        <w:numPr>
-          <w:ilvl w:val="0"/>
-          <w:numId w:val="1"/>
-        </w:numPr>
-        <w:rPr>
-          <w:b/>
-          <w:sz w:val="24"/>
-          <w:szCs w:val="24"/>
-        </w:rPr>
-      </w:pPr>
-      <w:r>
-        <w:rPr>
-          <w:b/>
-          <w:sz w:val="24"/>
-          <w:szCs w:val="24"/>
-        </w:rPr>
-        <w:t>Enemies</w:t>
-      </w:r>
+        <w:ind w:firstLine="360"/>
+        <w:rPr>
+          <w:sz w:val="24"/>
+          <w:szCs w:val="24"/>
+        </w:rPr>
+      </w:pPr>
     </w:p>
     <w:p>
       <w:pPr>
-        <w:pStyle w:val="ListParagraph"/>
-        <w:rPr>
-          <w:sz w:val="24"/>
-          <w:szCs w:val="24"/>
-        </w:rPr>
-      </w:pPr>
-      <w:r>
-        <w:rPr>
-          <w:sz w:val="24"/>
-          <w:szCs w:val="24"/>
-        </w:rPr>
-        <w:t xml:space="preserve">The enemies are the </w:t>
+        <w:ind w:firstLine="360"/>
+        <w:rPr>
+          <w:sz w:val="24"/>
+          <w:szCs w:val="24"/>
+        </w:rPr>
+      </w:pPr>
+      <w:r>
+        <w:rPr>
+          <w:noProof/>
+          <w:lang w:eastAsia="en-CA"/>
+        </w:rPr>
+        <w:lastRenderedPageBreak/>
+        <w:drawing>
+          <wp:inline distT="0" distB="0" distL="0" distR="0" wp14:anchorId="00A07AE2" wp14:editId="2796DB0A">
+            <wp:extent cx="2867025" cy="2159151"/>
+            <wp:effectExtent l="0" t="0" r="0" b="0"/>
+            <wp:docPr id="12" name="Picture 12"/>
+            <wp:cNvGraphicFramePr>
+              <a:graphicFrameLocks xmlns:a="http://schemas.openxmlformats.org/drawingml/2006/main" noChangeAspect="1"/>
+            </wp:cNvGraphicFramePr>
+            <a:graphic xmlns:a="http://schemas.openxmlformats.org/drawingml/2006/main">
+              <a:graphicData uri="http://schemas.openxmlformats.org/drawingml/2006/picture">
+                <pic:pic xmlns:pic="http://schemas.openxmlformats.org/drawingml/2006/picture">
+                  <pic:nvPicPr>
+                    <pic:cNvPr id="1" name=""/>
+                    <pic:cNvPicPr/>
+                  </pic:nvPicPr>
+                  <pic:blipFill>
+                    <a:blip r:embed="rId17"/>
+                    <a:stretch>
+                      <a:fillRect/>
+                    </a:stretch>
+                  </pic:blipFill>
+                  <pic:spPr>
+                    <a:xfrm>
+                      <a:off x="0" y="0"/>
+                      <a:ext cx="2869695" cy="2161162"/>
+                    </a:xfrm>
+                    <a:prstGeom prst="rect">
+                      <a:avLst/>
+                    </a:prstGeom>
+                  </pic:spPr>
+                </pic:pic>
+              </a:graphicData>
+            </a:graphic>
+          </wp:inline>
+        </w:drawing>
       </w:r>
     </w:p>
     <w:p>
       <w:pPr>
-        <w:rPr>
-          <w:b/>
-          <w:sz w:val="24"/>
-          <w:szCs w:val="24"/>
-        </w:rPr>
-      </w:pPr>
+        <w:ind w:firstLine="360"/>
+        <w:rPr>
+          <w:sz w:val="24"/>
+          <w:szCs w:val="24"/>
+        </w:rPr>
+      </w:pPr>
+      <w:r>
+        <w:rPr>
+          <w:sz w:val="24"/>
+          <w:szCs w:val="24"/>
+        </w:rPr>
+        <w:t xml:space="preserve">This is what the user sees when they collect 10 2’s. </w:t>
+      </w:r>
     </w:p>
     <w:p>
       <w:pPr>
-        <w:pStyle w:val="ListParagraph"/>
-        <w:numPr>
-          <w:ilvl w:val="0"/>
-          <w:numId w:val="1"/>
-        </w:numPr>
-        <w:rPr>
-          <w:b/>
-          <w:sz w:val="24"/>
-          <w:szCs w:val="24"/>
-        </w:rPr>
-      </w:pPr>
-      <w:r>
-        <w:rPr>
-          <w:b/>
-          <w:sz w:val="24"/>
-          <w:szCs w:val="24"/>
-        </w:rPr>
-        <w:t>Items</w:t>
-      </w:r>
+        <w:ind w:firstLine="360"/>
+        <w:rPr>
+          <w:sz w:val="24"/>
+          <w:szCs w:val="24"/>
+        </w:rPr>
+      </w:pPr>
     </w:p>
     <w:p>
       <w:pPr>
-        <w:pStyle w:val="ListParagraph"/>
-        <w:rPr>
-          <w:sz w:val="24"/>
-          <w:szCs w:val="24"/>
-        </w:rPr>
-      </w:pPr>
-      <w:r>
-        <w:rPr>
-          <w:sz w:val="24"/>
-          <w:szCs w:val="24"/>
-        </w:rPr>
-        <w:t>Player can collect 1’s or 2’s for points</w:t>
-      </w:r>
+        <w:pStyle w:val="Heading1"/>
+      </w:pPr>
+      <w:bookmarkStart w:id="9" w:name="_Toc463214158"/>
+      <w:r>
+        <w:t>Characters</w:t>
+      </w:r>
+      <w:bookmarkEnd w:id="9"/>
     </w:p>
     <w:p>
       <w:pPr>
-        <w:rPr>
-          <w:b/>
-          <w:sz w:val="24"/>
-          <w:szCs w:val="24"/>
-        </w:rPr>
-      </w:pPr>
+        <w:ind w:left="720"/>
+        <w:rPr>
+          <w:sz w:val="24"/>
+          <w:szCs w:val="24"/>
+        </w:rPr>
+      </w:pPr>
+      <w:r>
+        <w:rPr>
+          <w:sz w:val="24"/>
+          <w:szCs w:val="24"/>
+        </w:rPr>
+        <w:t xml:space="preserve">The </w:t>
+      </w:r>
+      <w:r>
+        <w:rPr>
+          <w:sz w:val="24"/>
+          <w:szCs w:val="24"/>
+        </w:rPr>
+        <w:t>player’s</w:t>
+      </w:r>
+      <w:r>
+        <w:rPr>
+          <w:sz w:val="24"/>
+          <w:szCs w:val="24"/>
+        </w:rPr>
+        <w:t xml:space="preserve"> avatar is a space that </w:t>
+      </w:r>
+      <w:r>
+        <w:rPr>
+          <w:sz w:val="24"/>
+          <w:szCs w:val="24"/>
+        </w:rPr>
+        <w:t>flies</w:t>
+      </w:r>
+      <w:r>
+        <w:rPr>
+          <w:sz w:val="24"/>
+          <w:szCs w:val="24"/>
+        </w:rPr>
+        <w:t xml:space="preserve"> over the ocean</w:t>
+      </w:r>
+      <w:r>
+        <w:rPr>
+          <w:sz w:val="24"/>
+          <w:szCs w:val="24"/>
+        </w:rPr>
+        <w:t>. The player can only move up and down</w:t>
+      </w:r>
     </w:p>
     <w:p>
       <w:pPr>
-        <w:pStyle w:val="ListParagraph"/>
-        <w:numPr>
-          <w:ilvl w:val="0"/>
-          <w:numId w:val="1"/>
-        </w:numPr>
-        <w:rPr>
-          <w:b/>
-          <w:sz w:val="24"/>
-          <w:szCs w:val="24"/>
-        </w:rPr>
-      </w:pPr>
-      <w:r>
-        <w:rPr>
-          <w:b/>
-          <w:sz w:val="24"/>
-          <w:szCs w:val="24"/>
-        </w:rPr>
-        <w:t>Script</w:t>
-      </w:r>
+        <w:pStyle w:val="Heading1"/>
+      </w:pPr>
+      <w:bookmarkStart w:id="10" w:name="_Toc463214159"/>
+      <w:r>
+        <w:t>Items</w:t>
+      </w:r>
+      <w:bookmarkEnd w:id="10"/>
     </w:p>
     <w:p>
       <w:pPr>
-        <w:rPr>
-          <w:b/>
-          <w:sz w:val="24"/>
-          <w:szCs w:val="24"/>
-        </w:rPr>
-      </w:pPr>
+        <w:pStyle w:val="ListParagraph"/>
+        <w:rPr>
+          <w:sz w:val="24"/>
+          <w:szCs w:val="24"/>
+        </w:rPr>
+      </w:pPr>
+      <w:r>
+        <w:rPr>
+          <w:sz w:val="24"/>
+          <w:szCs w:val="24"/>
+        </w:rPr>
+        <w:t>Player can collect 1’s or 2’s for points</w:t>
+      </w:r>
     </w:p>
     <w:p>
       <w:pPr>
-        <w:pStyle w:val="ListParagraph"/>
-        <w:numPr>
-          <w:ilvl w:val="0"/>
-          <w:numId w:val="1"/>
-        </w:numPr>
         <w:rPr>
           <w:b/>
           <w:sz w:val="24"/>
           <w:szCs w:val="24"/>
         </w:rPr>
       </w:pPr>
-      <w:r>
-        <w:rPr>
-          <w:b/>
-          <w:sz w:val="24"/>
-          <w:szCs w:val="24"/>
-        </w:rPr>
-        <w:t>Scoring</w:t>
-      </w:r>
     </w:p>
     <w:p>
       <w:pPr>
-        <w:rPr>
-          <w:b/>
-          <w:sz w:val="24"/>
-          <w:szCs w:val="24"/>
-        </w:rPr>
-      </w:pPr>
+        <w:pStyle w:val="Heading1"/>
+      </w:pPr>
+      <w:bookmarkStart w:id="11" w:name="_Toc463214160"/>
+      <w:r>
+        <w:t>Scoring</w:t>
+      </w:r>
+      <w:bookmarkEnd w:id="11"/>
     </w:p>
     <w:p>
       <w:pPr>
         <w:pStyle w:val="ListParagraph"/>
-        <w:numPr>
-          <w:ilvl w:val="0"/>
-          <w:numId w:val="1"/>
-        </w:numPr>
-        <w:spacing w:after="0" w:line="240" w:lineRule="auto"/>
-        <w:rPr>
-          <w:b/>
-          <w:sz w:val="24"/>
-          <w:szCs w:val="24"/>
-        </w:rPr>
-      </w:pPr>
-      <w:r>
-        <w:rPr>
-          <w:b/>
-          <w:sz w:val="24"/>
-          <w:szCs w:val="24"/>
-        </w:rPr>
-        <w:t xml:space="preserve">Sound </w:t>
-      </w:r>
-      <w:r>
-        <w:rPr>
-          <w:b/>
-          <w:sz w:val="24"/>
-          <w:szCs w:val="24"/>
-        </w:rPr>
-        <w:t>Index</w:t>
+        <w:rPr>
+          <w:sz w:val="24"/>
+          <w:szCs w:val="24"/>
+        </w:rPr>
+      </w:pPr>
+      <w:r>
+        <w:rPr>
+          <w:sz w:val="24"/>
+          <w:szCs w:val="24"/>
+        </w:rPr>
+        <w:t xml:space="preserve">When the user collects 0’s and 1’s the compile % goes up. When the user collects 2’s the ram bar goes up. The player can win by getting the compile % to 100% or they can </w:t>
+      </w:r>
+      <w:proofErr w:type="gramStart"/>
+      <w:r>
+        <w:rPr>
+          <w:sz w:val="24"/>
+          <w:szCs w:val="24"/>
+        </w:rPr>
+        <w:t>loose</w:t>
+      </w:r>
+      <w:proofErr w:type="gramEnd"/>
+      <w:r>
+        <w:rPr>
+          <w:sz w:val="24"/>
+          <w:szCs w:val="24"/>
+        </w:rPr>
+        <w:t xml:space="preserve"> by filling the ram bar</w:t>
       </w:r>
     </w:p>
     <w:p>
       <w:pPr>
-        <w:pStyle w:val="ListParagraph"/>
-        <w:spacing w:after="0"/>
         <w:rPr>
           <w:b/>
           <w:sz w:val="24"/>
           <w:szCs w:val="24"/>
         </w:rPr>
       </w:pPr>
-      <w:r>
-        <w:rPr>
-          <w:i/>
-          <w:sz w:val="24"/>
-          <w:szCs w:val="24"/>
-        </w:rPr>
-        <w:t>(Include an index of all your sound clips)</w:t>
-      </w:r>
     </w:p>
     <w:p>
       <w:pPr>
+        <w:pStyle w:val="Heading1"/>
+      </w:pPr>
+      <w:bookmarkStart w:id="12" w:name="_Toc463214161"/>
+      <w:r>
+        <w:t xml:space="preserve">Sound </w:t>
+      </w:r>
+      <w:r>
+        <w:t>Index</w:t>
+      </w:r>
+      <w:bookmarkEnd w:id="12"/>
+    </w:p>
+    <w:tbl>
+      <w:tblPr>
+        <w:tblStyle w:val="TableGrid"/>
+        <w:tblW w:w="0" w:type="auto"/>
+        <w:tblLook w:val="04A0" w:firstRow="1" w:lastRow="0" w:firstColumn="1" w:lastColumn="0" w:noHBand="0" w:noVBand="1"/>
+      </w:tblPr>
+      <w:tblGrid>
+        <w:gridCol w:w="4675"/>
+        <w:gridCol w:w="4675"/>
+      </w:tblGrid>
+      <w:tr>
+        <w:tc>
+          <w:tcPr>
+            <w:tcW w:w="4675" w:type="dxa"/>
+          </w:tcPr>
+          <w:p>
+            <w:pPr>
+              <w:jc w:val="center"/>
+              <w:rPr>
+                <w:b/>
+                <w:sz w:val="24"/>
+                <w:szCs w:val="24"/>
+              </w:rPr>
+            </w:pPr>
+            <w:r>
+              <w:rPr>
+                <w:b/>
+                <w:sz w:val="24"/>
+                <w:szCs w:val="24"/>
+              </w:rPr>
+              <w:t>Name</w:t>
+            </w:r>
+          </w:p>
+        </w:tc>
+        <w:tc>
+          <w:tcPr>
+            <w:tcW w:w="4675" w:type="dxa"/>
+          </w:tcPr>
+          <w:p>
+            <w:pPr>
+              <w:jc w:val="center"/>
+              <w:rPr>
+                <w:b/>
+                <w:sz w:val="24"/>
+                <w:szCs w:val="24"/>
+              </w:rPr>
+            </w:pPr>
+            <w:r>
+              <w:rPr>
+                <w:b/>
+                <w:sz w:val="24"/>
+                <w:szCs w:val="24"/>
+              </w:rPr>
+              <w:t>Use</w:t>
+            </w:r>
+          </w:p>
+        </w:tc>
+      </w:tr>
+      <w:tr>
+        <w:tc>
+          <w:tcPr>
+            <w:tcW w:w="4675" w:type="dxa"/>
+          </w:tcPr>
+          <w:p>
+            <w:pPr>
+              <w:rPr>
+                <w:sz w:val="24"/>
+                <w:szCs w:val="24"/>
+              </w:rPr>
+            </w:pPr>
+            <w:r>
+              <w:rPr>
+                <w:sz w:val="24"/>
+                <w:szCs w:val="24"/>
+              </w:rPr>
+              <w:t>Artificial-beep</w:t>
+            </w:r>
+          </w:p>
+        </w:tc>
+        <w:tc>
+          <w:tcPr>
+            <w:tcW w:w="4675" w:type="dxa"/>
+          </w:tcPr>
+          <w:p>
+            <w:pPr>
+              <w:rPr>
+                <w:sz w:val="24"/>
+                <w:szCs w:val="24"/>
+              </w:rPr>
+            </w:pPr>
+            <w:r>
+              <w:rPr>
+                <w:sz w:val="24"/>
+                <w:szCs w:val="24"/>
+              </w:rPr>
+              <w:t>When a user hits a 2</w:t>
+            </w:r>
+          </w:p>
+        </w:tc>
+      </w:tr>
+      <w:tr>
+        <w:tc>
+          <w:tcPr>
+            <w:tcW w:w="4675" w:type="dxa"/>
+          </w:tcPr>
+          <w:p>
+            <w:pPr>
+              <w:rPr>
+                <w:sz w:val="24"/>
+                <w:szCs w:val="24"/>
+              </w:rPr>
+            </w:pPr>
+            <w:r>
+              <w:rPr>
+                <w:sz w:val="24"/>
+                <w:szCs w:val="24"/>
+              </w:rPr>
+              <w:t>C</w:t>
+            </w:r>
+            <w:r>
+              <w:rPr>
+                <w:sz w:val="24"/>
+                <w:szCs w:val="24"/>
+              </w:rPr>
+              <w:t>oin-collect</w:t>
+            </w:r>
+          </w:p>
+        </w:tc>
+        <w:tc>
+          <w:tcPr>
+            <w:tcW w:w="4675" w:type="dxa"/>
+          </w:tcPr>
+          <w:p>
+            <w:pPr>
+              <w:rPr>
+                <w:sz w:val="24"/>
+                <w:szCs w:val="24"/>
+              </w:rPr>
+            </w:pPr>
+            <w:r>
+              <w:rPr>
+                <w:sz w:val="24"/>
+                <w:szCs w:val="24"/>
+              </w:rPr>
+              <w:t>When a user hits a 1 or a 0</w:t>
+            </w:r>
+          </w:p>
+        </w:tc>
+      </w:tr>
+      <w:tr>
+        <w:tc>
+          <w:tcPr>
+            <w:tcW w:w="4675" w:type="dxa"/>
+          </w:tcPr>
+          <w:p>
+            <w:pPr>
+              <w:rPr>
+                <w:sz w:val="24"/>
+                <w:szCs w:val="24"/>
+              </w:rPr>
+            </w:pPr>
+            <w:r>
+              <w:rPr>
+                <w:sz w:val="24"/>
+                <w:szCs w:val="24"/>
+              </w:rPr>
+              <w:t>P</w:t>
+            </w:r>
+            <w:r>
+              <w:rPr>
+                <w:sz w:val="24"/>
+                <w:szCs w:val="24"/>
+              </w:rPr>
+              <w:t>rogram-open</w:t>
+            </w:r>
+          </w:p>
+        </w:tc>
+        <w:tc>
+          <w:tcPr>
+            <w:tcW w:w="4675" w:type="dxa"/>
+          </w:tcPr>
+          <w:p>
+            <w:pPr>
+              <w:rPr>
+                <w:sz w:val="24"/>
+                <w:szCs w:val="24"/>
+              </w:rPr>
+            </w:pPr>
+            <w:r>
+              <w:rPr>
+                <w:sz w:val="24"/>
+                <w:szCs w:val="24"/>
+              </w:rPr>
+              <w:t>When the game scene starts</w:t>
+            </w:r>
+          </w:p>
+        </w:tc>
+      </w:tr>
+      <w:tr>
+        <w:tc>
+          <w:tcPr>
+            <w:tcW w:w="4675" w:type="dxa"/>
+          </w:tcPr>
+          <w:p>
+            <w:pPr>
+              <w:rPr>
+                <w:sz w:val="24"/>
+                <w:szCs w:val="24"/>
+              </w:rPr>
+            </w:pPr>
+            <w:proofErr w:type="spellStart"/>
+            <w:r>
+              <w:rPr>
+                <w:sz w:val="24"/>
+                <w:szCs w:val="24"/>
+              </w:rPr>
+              <w:t>R</w:t>
+            </w:r>
+            <w:r>
+              <w:rPr>
+                <w:sz w:val="24"/>
+                <w:szCs w:val="24"/>
+              </w:rPr>
+              <w:t>oadrollerbeat</w:t>
+            </w:r>
+            <w:proofErr w:type="spellEnd"/>
+          </w:p>
+        </w:tc>
+        <w:tc>
+          <w:tcPr>
+            <w:tcW w:w="4675" w:type="dxa"/>
+          </w:tcPr>
+          <w:p>
+            <w:pPr>
+              <w:rPr>
+                <w:sz w:val="24"/>
+                <w:szCs w:val="24"/>
+              </w:rPr>
+            </w:pPr>
+            <w:r>
+              <w:rPr>
+                <w:sz w:val="24"/>
+                <w:szCs w:val="24"/>
+              </w:rPr>
+              <w:t>Game theme sound</w:t>
+            </w:r>
+          </w:p>
+        </w:tc>
+      </w:tr>
+    </w:tbl>
+    <w:p>
+      <w:pPr>
         <w:rPr>
           <w:b/>
           <w:sz w:val="24"/>
@@ -1542,98 +2874,20 @@
     </w:p>
     <w:p>
       <w:pPr>
-        <w:pStyle w:val="ListParagraph"/>
-        <w:numPr>
-          <w:ilvl w:val="0"/>
-          <w:numId w:val="1"/>
-        </w:numPr>
-        <w:rPr>
-          <w:b/>
-          <w:sz w:val="24"/>
-          <w:szCs w:val="24"/>
-        </w:rPr>
-      </w:pPr>
-      <w:r>
-        <w:rPr>
-          <w:b/>
-          <w:sz w:val="24"/>
-          <w:szCs w:val="24"/>
-        </w:rPr>
-        <w:t xml:space="preserve">Story </w:t>
-      </w:r>
-      <w:r>
-        <w:rPr>
-          <w:b/>
-          <w:sz w:val="24"/>
-          <w:szCs w:val="24"/>
-        </w:rPr>
+        <w:pStyle w:val="Heading1"/>
+      </w:pPr>
+      <w:bookmarkStart w:id="13" w:name="_Toc463214162"/>
+      <w:r>
+        <w:lastRenderedPageBreak/>
+        <w:t xml:space="preserve">Art </w:t>
+      </w:r>
+      <w:r>
+        <w:t xml:space="preserve">/ Multimedia </w:t>
+      </w:r>
+      <w:r>
         <w:t>Index</w:t>
       </w:r>
-    </w:p>
-    <w:p>
-      <w:pPr>
-        <w:pStyle w:val="ListParagraph"/>
-        <w:rPr>
-          <w:i/>
-          <w:sz w:val="24"/>
-          <w:szCs w:val="24"/>
-        </w:rPr>
-      </w:pPr>
-      <w:r>
-        <w:rPr>
-          <w:i/>
-          <w:sz w:val="24"/>
-          <w:szCs w:val="24"/>
-        </w:rPr>
-        <w:t>(Outline your game story here)</w:t>
-      </w:r>
-    </w:p>
-    <w:p>
-      <w:pPr>
-        <w:rPr>
-          <w:b/>
-          <w:sz w:val="24"/>
-          <w:szCs w:val="24"/>
-        </w:rPr>
-      </w:pPr>
-    </w:p>
-    <w:p>
-      <w:pPr>
-        <w:pStyle w:val="ListParagraph"/>
-        <w:numPr>
-          <w:ilvl w:val="0"/>
-          <w:numId w:val="1"/>
-        </w:numPr>
-        <w:rPr>
-          <w:b/>
-          <w:sz w:val="24"/>
-          <w:szCs w:val="24"/>
-        </w:rPr>
-      </w:pPr>
-      <w:r>
-        <w:rPr>
-          <w:b/>
-          <w:sz w:val="24"/>
-          <w:szCs w:val="24"/>
-        </w:rPr>
-        <w:t xml:space="preserve">Art </w:t>
-      </w:r>
-      <w:r>
-        <w:rPr>
-          <w:b/>
-          <w:sz w:val="24"/>
-          <w:szCs w:val="24"/>
-        </w:rPr>
-        <w:t xml:space="preserve">/ Multimedia </w:t>
-      </w:r>
-      <w:r>
-        <w:rPr>
-          <w:b/>
-          <w:sz w:val="24"/>
-          <w:szCs w:val="24"/>
-        </w:rPr>
-        <w:t>Index</w:t>
-      </w:r>
+      <w:bookmarkEnd w:id="13"/>
     </w:p>
     <w:tbl>
       <w:tblPr>
@@ -1784,7 +3038,7 @@
                           <pic:cNvPicPr/>
                         </pic:nvPicPr>
                         <pic:blipFill>
-                          <a:blip r:embed="rId15" cstate="print">
+                          <a:blip r:embed="rId18" cstate="print">
                             <a:extLst>
                               <a:ext uri="{28A0092B-C50C-407E-A947-70E740481C1C}">
                                 <a14:useLocalDpi xmlns:a14="http://schemas.microsoft.com/office/drawing/2010/main" val="0"/>
@@ -1895,7 +3149,7 @@
                           <pic:cNvPicPr/>
                         </pic:nvPicPr>
                         <pic:blipFill>
-                          <a:blip r:embed="rId16" cstate="print">
+                          <a:blip r:embed="rId19" cstate="print">
                             <a:duotone>
                               <a:prstClr val="black"/>
                               <a:schemeClr val="accent1">
@@ -2013,7 +3267,7 @@
                           <pic:cNvPicPr/>
                         </pic:nvPicPr>
                         <pic:blipFill>
-                          <a:blip r:embed="rId17" cstate="print">
+                          <a:blip r:embed="rId20" cstate="print">
                             <a:extLst>
                               <a:ext uri="{28A0092B-C50C-407E-A947-70E740481C1C}">
                                 <a14:useLocalDpi xmlns:a14="http://schemas.microsoft.com/office/drawing/2010/main" val="0"/>
@@ -2135,7 +3389,7 @@
                           <pic:cNvPicPr/>
                         </pic:nvPicPr>
                         <pic:blipFill rotWithShape="1">
-                          <a:blip r:embed="rId18" cstate="print">
+                          <a:blip r:embed="rId21" cstate="print">
                             <a:extLst>
                               <a:ext uri="{28A0092B-C50C-407E-A947-70E740481C1C}">
                                 <a14:useLocalDpi xmlns:a14="http://schemas.microsoft.com/office/drawing/2010/main" val="0"/>
@@ -2190,8 +3444,6 @@
               </w:rPr>
               <w:t>http://bit.ly/2dAu7hQ</w:t>
             </w:r>
-            <w:bookmarkStart w:id="0" w:name="_GoBack"/>
-            <w:bookmarkEnd w:id="0"/>
           </w:p>
         </w:tc>
       </w:tr>
@@ -2254,7 +3506,7 @@
                           <pic:cNvPicPr/>
                         </pic:nvPicPr>
                         <pic:blipFill>
-                          <a:blip r:embed="rId19">
+                          <a:blip r:embed="rId22">
                             <a:extLst>
                               <a:ext uri="{28A0092B-C50C-407E-A947-70E740481C1C}">
                                 <a14:useLocalDpi xmlns:a14="http://schemas.microsoft.com/office/drawing/2010/main" val="0"/>
@@ -2317,10 +3569,10 @@
       </w:pPr>
     </w:p>
     <w:sectPr>
-      <w:headerReference w:type="even" r:id="rId20"/>
-      <w:headerReference w:type="default" r:id="rId21"/>
-      <w:footerReference w:type="even" r:id="rId22"/>
-      <w:footerReference w:type="default" r:id="rId23"/>
+      <w:headerReference w:type="even" r:id="rId23"/>
+      <w:headerReference w:type="default" r:id="rId24"/>
+      <w:footerReference w:type="even" r:id="rId25"/>
+      <w:footerReference w:type="default" r:id="rId26"/>
       <w:pgSz w:w="12240" w:h="15840"/>
       <w:pgMar w:top="1440" w:right="1440" w:bottom="1440" w:left="1440" w:header="720" w:footer="720" w:gutter="0"/>
       <w:pgBorders w:offsetFrom="page">
@@ -2421,7 +3673,7 @@
         <w:rFonts w:asciiTheme="majorHAnsi" w:hAnsiTheme="majorHAnsi"/>
         <w:noProof/>
       </w:rPr>
-      <w:t>4</w:t>
+      <w:t>2</w:t>
     </w:r>
     <w:r>
       <w:rPr>
@@ -2451,25 +3703,12 @@
         <w:rFonts w:asciiTheme="majorHAnsi" w:hAnsiTheme="majorHAnsi"/>
       </w:rPr>
     </w:pPr>
-    <w:sdt>
-      <w:sdtPr>
-        <w:rPr>
-          <w:rFonts w:asciiTheme="majorHAnsi" w:hAnsiTheme="majorHAnsi"/>
-        </w:rPr>
-        <w:id w:val="76027555"/>
-        <w:temporary/>
-        <w:showingPlcHdr/>
-      </w:sdtPr>
-      <w:sdtEndPr/>
-      <w:sdtContent>
-        <w:r>
-          <w:rPr>
-            <w:rFonts w:asciiTheme="majorHAnsi" w:hAnsiTheme="majorHAnsi"/>
-          </w:rPr>
-          <w:t>[Type text]</w:t>
-        </w:r>
-      </w:sdtContent>
-    </w:sdt>
+    <w:r>
+      <w:rPr>
+        <w:rFonts w:asciiTheme="majorHAnsi" w:hAnsiTheme="majorHAnsi"/>
+      </w:rPr>
+      <w:t>Code compiler</w:t>
+    </w:r>
     <w:r>
       <w:rPr>
         <w:rFonts w:asciiTheme="majorHAnsi" w:hAnsiTheme="majorHAnsi"/>
@@ -2496,7 +3735,7 @@
         <w:rFonts w:asciiTheme="majorHAnsi" w:hAnsiTheme="majorHAnsi"/>
         <w:noProof/>
       </w:rPr>
-      <w:t>3</w:t>
+      <w:t>7</w:t>
     </w:r>
     <w:r>
       <w:rPr>
@@ -3277,6 +4516,27 @@
     <w:name w:val="Normal"/>
     <w:qFormat/>
   </w:style>
+  <w:style w:type="paragraph" w:styleId="Heading1">
+    <w:name w:val="heading 1"/>
+    <w:basedOn w:val="Normal"/>
+    <w:next w:val="Normal"/>
+    <w:link w:val="Heading1Char"/>
+    <w:uiPriority w:val="9"/>
+    <w:qFormat/>
+    <w:rsid w:val="00783149"/>
+    <w:pPr>
+      <w:keepNext/>
+      <w:keepLines/>
+      <w:spacing w:before="240" w:after="0"/>
+      <w:outlineLvl w:val="0"/>
+    </w:pPr>
+    <w:rPr>
+      <w:rFonts w:asciiTheme="majorHAnsi" w:eastAsiaTheme="majorEastAsia" w:hAnsiTheme="majorHAnsi" w:cstheme="majorBidi"/>
+      <w:color w:val="365F91" w:themeColor="accent1" w:themeShade="BF"/>
+      <w:sz w:val="32"/>
+      <w:szCs w:val="32"/>
+    </w:rPr>
+  </w:style>
   <w:style w:type="character" w:default="1" w:styleId="DefaultParagraphFont">
     <w:name w:val="Default Paragraph Font"/>
     <w:uiPriority w:val="1"/>
@@ -3427,6 +4687,58 @@
         <w:insideV w:val="single" w:sz="4" w:space="0" w:color="auto"/>
       </w:tblBorders>
     </w:tblPr>
+  </w:style>
+  <w:style w:type="character" w:customStyle="1" w:styleId="Heading1Char">
+    <w:name w:val="Heading 1 Char"/>
+    <w:basedOn w:val="DefaultParagraphFont"/>
+    <w:link w:val="Heading1"/>
+    <w:uiPriority w:val="9"/>
+    <w:rsid w:val="00783149"/>
+    <w:rPr>
+      <w:rFonts w:asciiTheme="majorHAnsi" w:eastAsiaTheme="majorEastAsia" w:hAnsiTheme="majorHAnsi" w:cstheme="majorBidi"/>
+      <w:color w:val="365F91" w:themeColor="accent1" w:themeShade="BF"/>
+      <w:sz w:val="32"/>
+      <w:szCs w:val="32"/>
+    </w:rPr>
+  </w:style>
+  <w:style w:type="paragraph" w:styleId="TOCHeading">
+    <w:name w:val="TOC Heading"/>
+    <w:basedOn w:val="Heading1"/>
+    <w:next w:val="Normal"/>
+    <w:uiPriority w:val="39"/>
+    <w:unhideWhenUsed/>
+    <w:qFormat/>
+    <w:rsid w:val="00783149"/>
+    <w:pPr>
+      <w:spacing w:line="259" w:lineRule="auto"/>
+      <w:outlineLvl w:val="9"/>
+    </w:pPr>
+    <w:rPr>
+      <w:lang w:val="en-US" w:eastAsia="en-US"/>
+    </w:rPr>
+  </w:style>
+  <w:style w:type="paragraph" w:styleId="TOC1">
+    <w:name w:val="toc 1"/>
+    <w:basedOn w:val="Normal"/>
+    <w:next w:val="Normal"/>
+    <w:autoRedefine/>
+    <w:uiPriority w:val="39"/>
+    <w:unhideWhenUsed/>
+    <w:rsid w:val="002939E5"/>
+    <w:pPr>
+      <w:spacing w:after="100"/>
+    </w:pPr>
+  </w:style>
+  <w:style w:type="character" w:styleId="Hyperlink">
+    <w:name w:val="Hyperlink"/>
+    <w:basedOn w:val="DefaultParagraphFont"/>
+    <w:uiPriority w:val="99"/>
+    <w:unhideWhenUsed/>
+    <w:rsid w:val="002939E5"/>
+    <w:rPr>
+      <w:color w:val="0000FF" w:themeColor="hyperlink"/>
+      <w:u w:val="single"/>
+    </w:rPr>
   </w:style>
 </w:styles>
 </file>
@@ -3735,11 +5047,11 @@
 </file>
 
 <file path=customXml/item3.xml><?xml version="1.0" encoding="utf-8"?>
-<ct:contentTypeSchema xmlns:ct="http://schemas.microsoft.com/office/2006/metadata/contentType" xmlns:ma="http://schemas.microsoft.com/office/2006/metadata/properties/metaAttributes" ct:_="" ma:_="" ma:contentTypeName="TemplateFile" ma:contentTypeID="0x0101006EDDDB5EE6D98C44930B742096920B300400F5B6D36B3EF94B4E9A635CDF2A18F5B8" ma:contentTypeVersion="33" ma:contentTypeDescription="Create a new document." ma:contentTypeScope="" ma:versionID="37d3ec2b48d53e45b233ad8f52fe1b11"/>
+<p:properties xmlns:p="http://schemas.microsoft.com/office/2006/metadata/properties" xmlns:xsi="http://www.w3.org/2001/XMLSchema-instance" xmlns:pc="http://schemas.microsoft.com/office/infopath/2007/PartnerControls"/>
 </file>
 
 <file path=customXml/item4.xml><?xml version="1.0" encoding="utf-8"?>
-<p:properties xmlns:p="http://schemas.microsoft.com/office/2006/metadata/properties" xmlns:xsi="http://www.w3.org/2001/XMLSchema-instance" xmlns:pc="http://schemas.microsoft.com/office/infopath/2007/PartnerControls"/>
+<ct:contentTypeSchema xmlns:ct="http://schemas.microsoft.com/office/2006/metadata/contentType" xmlns:ma="http://schemas.microsoft.com/office/2006/metadata/properties/metaAttributes" ct:_="" ma:_="" ma:contentTypeName="TemplateFile" ma:contentTypeID="0x0101006EDDDB5EE6D98C44930B742096920B300400F5B6D36B3EF94B4E9A635CDF2A18F5B8" ma:contentTypeVersion="33" ma:contentTypeDescription="Create a new document." ma:contentTypeScope="" ma:versionID="37d3ec2b48d53e45b233ad8f52fe1b11"/>
 </file>
 
 <file path=customXml/item5.xml><?xml version="1.0" encoding="utf-8"?>
@@ -3763,6 +5075,15 @@
 </file>
 
 <file path=customXml/itemProps3.xml><?xml version="1.0" encoding="utf-8"?>
+<ds:datastoreItem xmlns:ds="http://schemas.openxmlformats.org/officeDocument/2006/customXml" ds:itemID="{6BD01D80-C71E-4C35-9EC9-AB4B2A68E7C1}">
+  <ds:schemaRefs>
+    <ds:schemaRef ds:uri="http://schemas.microsoft.com/office/2006/metadata/properties"/>
+    <ds:schemaRef ds:uri="http://schemas.microsoft.com/office/infopath/2007/PartnerControls"/>
+  </ds:schemaRefs>
+</ds:datastoreItem>
+</file>
+
+<file path=customXml/itemProps4.xml><?xml version="1.0" encoding="utf-8"?>
 <ds:datastoreItem xmlns:ds="http://schemas.openxmlformats.org/officeDocument/2006/customXml" ds:itemID="{F9F1F569-4C10-4968-8575-367736BE939A}">
   <ds:schemaRefs>
     <ds:schemaRef ds:uri="http://schemas.microsoft.com/office/2006/metadata/contentType"/>
@@ -3771,17 +5092,8 @@
 </ds:datastoreItem>
 </file>
 
-<file path=customXml/itemProps4.xml><?xml version="1.0" encoding="utf-8"?>
-<ds:datastoreItem xmlns:ds="http://schemas.openxmlformats.org/officeDocument/2006/customXml" ds:itemID="{6BD01D80-C71E-4C35-9EC9-AB4B2A68E7C1}">
-  <ds:schemaRefs>
-    <ds:schemaRef ds:uri="http://schemas.microsoft.com/office/2006/metadata/properties"/>
-    <ds:schemaRef ds:uri="http://schemas.microsoft.com/office/infopath/2007/PartnerControls"/>
-  </ds:schemaRefs>
-</ds:datastoreItem>
-</file>
-
 <file path=customXml/itemProps5.xml><?xml version="1.0" encoding="utf-8"?>
-<ds:datastoreItem xmlns:ds="http://schemas.openxmlformats.org/officeDocument/2006/customXml" ds:itemID="{E48C4A12-D705-4AB0-A3C3-0B078EC386FC}">
+<ds:datastoreItem xmlns:ds="http://schemas.openxmlformats.org/officeDocument/2006/customXml" ds:itemID="{4D5C5D3B-C2E6-45B8-8DEE-EE6BF59BF363}">
   <ds:schemaRefs>
     <ds:schemaRef ds:uri="http://schemas.openxmlformats.org/officeDocument/2006/bibliography"/>
   </ds:schemaRefs>

</xml_diff>